<commit_message>
Atualizei o meu relatório das métricas de complexidade.
</commit_message>
<xml_diff>
--- a/Project/Phase 1/Sprint1/Mafalda Batalha/metrics_set_Mafalda_Batalha.docx
+++ b/Project/Phase 1/Sprint1/Mafalda Batalha/metrics_set_Mafalda_Batalha.docx
@@ -11,6 +11,7 @@
           <w:szCs w:val="28"/>
         </w:rPr>
       </w:pPr>
+      <w:proofErr w:type="spellStart"/>
       <w:r>
         <w:rPr>
           <w:rFonts w:ascii="Roboto Lt" w:hAnsi="Roboto Lt"/>
@@ -19,21 +20,48 @@
         </w:rPr>
         <w:t>Complexity</w:t>
       </w:r>
+      <w:proofErr w:type="spellEnd"/>
       <w:r>
         <w:rPr>
           <w:rFonts w:ascii="Roboto Lt" w:hAnsi="Roboto Lt"/>
           <w:sz w:val="28"/>
           <w:szCs w:val="28"/>
         </w:rPr>
-        <w:t xml:space="preserve"> Metrics – GanttProject</w:t>
-      </w:r>
+        <w:t xml:space="preserve"> </w:t>
+      </w:r>
+      <w:proofErr w:type="spellStart"/>
+      <w:r>
+        <w:rPr>
+          <w:rFonts w:ascii="Roboto Lt" w:hAnsi="Roboto Lt"/>
+          <w:sz w:val="28"/>
+          <w:szCs w:val="28"/>
+        </w:rPr>
+        <w:t>Metrics</w:t>
+      </w:r>
+      <w:proofErr w:type="spellEnd"/>
+      <w:r>
+        <w:rPr>
+          <w:rFonts w:ascii="Roboto Lt" w:hAnsi="Roboto Lt"/>
+          <w:sz w:val="28"/>
+          <w:szCs w:val="28"/>
+        </w:rPr>
+        <w:t xml:space="preserve"> – </w:t>
+      </w:r>
+      <w:proofErr w:type="spellStart"/>
+      <w:r>
+        <w:rPr>
+          <w:rFonts w:ascii="Roboto Lt" w:hAnsi="Roboto Lt"/>
+          <w:sz w:val="28"/>
+          <w:szCs w:val="28"/>
+        </w:rPr>
+        <w:t>GanttProject</w:t>
+      </w:r>
+      <w:proofErr w:type="spellEnd"/>
     </w:p>
     <w:p>
       <w:pPr>
         <w:rPr>
           <w:rFonts w:ascii="Roboto Lt" w:hAnsi="Roboto Lt"/>
-          <w:sz w:val="28"/>
-          <w:szCs w:val="28"/>
         </w:rPr>
       </w:pPr>
     </w:p>
@@ -62,18 +90,28 @@
         </w:rPr>
         <w:t xml:space="preserve"> </w:t>
       </w:r>
+      <w:proofErr w:type="spellStart"/>
       <w:r>
         <w:rPr>
           <w:rFonts w:ascii="Roboto Lt" w:hAnsi="Roboto Lt"/>
         </w:rPr>
         <w:t>Complexity</w:t>
       </w:r>
-      <w:r>
-        <w:rPr>
-          <w:rFonts w:ascii="Roboto Lt" w:hAnsi="Roboto Lt"/>
-        </w:rPr>
-        <w:t xml:space="preserve"> Metrics</w:t>
-      </w:r>
+      <w:proofErr w:type="spellEnd"/>
+      <w:r>
+        <w:rPr>
+          <w:rFonts w:ascii="Roboto Lt" w:hAnsi="Roboto Lt"/>
+        </w:rPr>
+        <w:t xml:space="preserve"> </w:t>
+      </w:r>
+      <w:proofErr w:type="spellStart"/>
+      <w:r>
+        <w:rPr>
+          <w:rFonts w:ascii="Roboto Lt" w:hAnsi="Roboto Lt"/>
+        </w:rPr>
+        <w:t>Metrics</w:t>
+      </w:r>
+      <w:proofErr w:type="spellEnd"/>
       <w:r>
         <w:rPr>
           <w:rFonts w:ascii="Roboto Lt" w:hAnsi="Roboto Lt"/>
@@ -148,11 +186,61 @@
           <w:rFonts w:ascii="Roboto Lt" w:hAnsi="Roboto Lt"/>
         </w:rPr>
       </w:pPr>
-      <w:r>
-        <w:rPr>
-          <w:rFonts w:ascii="Roboto Lt" w:hAnsi="Roboto Lt"/>
-        </w:rPr>
-        <w:t>WMC (Weighted Method Complexity)</w:t>
+      <w:proofErr w:type="spellStart"/>
+      <w:r>
+        <w:rPr>
+          <w:rFonts w:ascii="Roboto Lt" w:hAnsi="Roboto Lt"/>
+        </w:rPr>
+        <w:t>WMC</w:t>
+      </w:r>
+      <w:proofErr w:type="spellEnd"/>
+      <w:r>
+        <w:rPr>
+          <w:rFonts w:ascii="Roboto Lt" w:hAnsi="Roboto Lt"/>
+        </w:rPr>
+        <w:t xml:space="preserve"> (</w:t>
+      </w:r>
+      <w:proofErr w:type="spellStart"/>
+      <w:r>
+        <w:rPr>
+          <w:rFonts w:ascii="Roboto Lt" w:hAnsi="Roboto Lt"/>
+        </w:rPr>
+        <w:t>Weighted</w:t>
+      </w:r>
+      <w:proofErr w:type="spellEnd"/>
+      <w:r>
+        <w:rPr>
+          <w:rFonts w:ascii="Roboto Lt" w:hAnsi="Roboto Lt"/>
+        </w:rPr>
+        <w:t xml:space="preserve"> </w:t>
+      </w:r>
+      <w:proofErr w:type="spellStart"/>
+      <w:r>
+        <w:rPr>
+          <w:rFonts w:ascii="Roboto Lt" w:hAnsi="Roboto Lt"/>
+        </w:rPr>
+        <w:t>Method</w:t>
+      </w:r>
+      <w:proofErr w:type="spellEnd"/>
+      <w:r>
+        <w:rPr>
+          <w:rFonts w:ascii="Roboto Lt" w:hAnsi="Roboto Lt"/>
+        </w:rPr>
+        <w:t xml:space="preserve"> </w:t>
+      </w:r>
+      <w:proofErr w:type="spellStart"/>
+      <w:r>
+        <w:rPr>
+          <w:rFonts w:ascii="Roboto Lt" w:hAnsi="Roboto Lt"/>
+        </w:rPr>
+        <w:t>Complexity</w:t>
+      </w:r>
+      <w:proofErr w:type="spellEnd"/>
+      <w:r>
+        <w:rPr>
+          <w:rFonts w:ascii="Roboto Lt" w:hAnsi="Roboto Lt"/>
+        </w:rPr>
+        <w:t>)</w:t>
       </w:r>
     </w:p>
     <w:p>
@@ -176,17 +264,17 @@
           <w:sz w:val="22"/>
           <w:szCs w:val="22"/>
         </w:rPr>
-        <w:t xml:space="preserve">Este parâmetro refere-se à </w:t>
-      </w:r>
-      <w:r>
-        <w:rPr>
-          <w:rFonts w:ascii="Roboto Lt" w:hAnsi="Roboto Lt"/>
-          <w:b w:val="0"/>
-          <w:bCs w:val="0"/>
-          <w:sz w:val="22"/>
-          <w:szCs w:val="22"/>
-        </w:rPr>
-        <w:t>soma ponderada de métodos, cujos parâmetros de ponderação</w:t>
+        <w:t>Est</w:t>
+      </w:r>
+      <w:r>
+        <w:rPr>
+          <w:rFonts w:ascii="Roboto Lt" w:hAnsi="Roboto Lt"/>
+          <w:b w:val="0"/>
+          <w:bCs w:val="0"/>
+          <w:sz w:val="22"/>
+          <w:szCs w:val="22"/>
+        </w:rPr>
+        <w:t>a</w:t>
       </w:r>
       <w:r>
         <w:rPr>
@@ -206,57 +294,81 @@
           <w:sz w:val="22"/>
           <w:szCs w:val="22"/>
         </w:rPr>
-        <w:t>pode</w:t>
-      </w:r>
-      <w:r>
-        <w:rPr>
-          <w:rFonts w:ascii="Roboto Lt" w:hAnsi="Roboto Lt"/>
-          <w:b w:val="0"/>
-          <w:bCs w:val="0"/>
-          <w:sz w:val="22"/>
-          <w:szCs w:val="22"/>
-        </w:rPr>
-        <w:t>m</w:t>
-      </w:r>
-      <w:r>
-        <w:rPr>
-          <w:rFonts w:ascii="Roboto Lt" w:hAnsi="Roboto Lt"/>
-          <w:b w:val="0"/>
-          <w:bCs w:val="0"/>
-          <w:sz w:val="22"/>
-          <w:szCs w:val="22"/>
-        </w:rPr>
-        <w:t xml:space="preserve"> ser, nomeadamente, </w:t>
-      </w:r>
-      <w:r>
-        <w:rPr>
-          <w:rFonts w:ascii="Roboto Lt" w:hAnsi="Roboto Lt"/>
-          <w:b w:val="0"/>
-          <w:bCs w:val="0"/>
-          <w:sz w:val="22"/>
-          <w:szCs w:val="22"/>
-        </w:rPr>
-        <w:t>a complexidade</w:t>
-      </w:r>
-      <w:r>
-        <w:rPr>
-          <w:rFonts w:ascii="Roboto Lt" w:hAnsi="Roboto Lt"/>
-          <w:b w:val="0"/>
-          <w:bCs w:val="0"/>
-          <w:sz w:val="22"/>
-          <w:szCs w:val="22"/>
-        </w:rPr>
-        <w:t xml:space="preserve"> CC</w:t>
-      </w:r>
-      <w:r>
-        <w:rPr>
-          <w:rFonts w:ascii="Roboto Lt" w:hAnsi="Roboto Lt"/>
-          <w:b w:val="0"/>
-          <w:bCs w:val="0"/>
-          <w:sz w:val="22"/>
-          <w:szCs w:val="22"/>
-        </w:rPr>
-        <w:t xml:space="preserve"> (</w:t>
+        <w:t>métrica</w:t>
+      </w:r>
+      <w:r>
+        <w:rPr>
+          <w:rFonts w:ascii="Roboto Lt" w:hAnsi="Roboto Lt"/>
+          <w:b w:val="0"/>
+          <w:bCs w:val="0"/>
+          <w:sz w:val="22"/>
+          <w:szCs w:val="22"/>
+        </w:rPr>
+        <w:t xml:space="preserve"> refere-se </w:t>
+      </w:r>
+      <w:r>
+        <w:rPr>
+          <w:rFonts w:ascii="Roboto Lt" w:hAnsi="Roboto Lt"/>
+          <w:b w:val="0"/>
+          <w:bCs w:val="0"/>
+          <w:sz w:val="22"/>
+          <w:szCs w:val="22"/>
+        </w:rPr>
+        <w:t xml:space="preserve">à soma total </w:t>
+      </w:r>
+      <w:r>
+        <w:rPr>
+          <w:rFonts w:ascii="Roboto Lt" w:hAnsi="Roboto Lt"/>
+          <w:b w:val="0"/>
+          <w:bCs w:val="0"/>
+          <w:sz w:val="22"/>
+          <w:szCs w:val="22"/>
+        </w:rPr>
+        <w:t xml:space="preserve">de </w:t>
+      </w:r>
+      <w:proofErr w:type="spellStart"/>
+      <w:r>
+        <w:rPr>
+          <w:rFonts w:ascii="Roboto Lt" w:hAnsi="Roboto Lt"/>
+          <w:b w:val="0"/>
+          <w:bCs w:val="0"/>
+          <w:sz w:val="22"/>
+          <w:szCs w:val="22"/>
+        </w:rPr>
+        <w:t>Cyclomatic</w:t>
+      </w:r>
+      <w:proofErr w:type="spellEnd"/>
+      <w:r>
+        <w:rPr>
+          <w:rFonts w:ascii="Roboto Lt" w:hAnsi="Roboto Lt"/>
+          <w:b w:val="0"/>
+          <w:bCs w:val="0"/>
+          <w:sz w:val="22"/>
+          <w:szCs w:val="22"/>
+        </w:rPr>
+        <w:t xml:space="preserve"> </w:t>
+      </w:r>
+      <w:proofErr w:type="spellStart"/>
+      <w:r>
+        <w:rPr>
+          <w:rFonts w:ascii="Roboto Lt" w:hAnsi="Roboto Lt"/>
+          <w:b w:val="0"/>
+          <w:bCs w:val="0"/>
+          <w:sz w:val="22"/>
+          <w:szCs w:val="22"/>
+        </w:rPr>
+        <w:t>Complexity</w:t>
+      </w:r>
+      <w:proofErr w:type="spellEnd"/>
+      <w:r>
+        <w:rPr>
+          <w:rFonts w:ascii="Roboto Lt" w:hAnsi="Roboto Lt"/>
+          <w:b w:val="0"/>
+          <w:bCs w:val="0"/>
+          <w:sz w:val="22"/>
+          <w:szCs w:val="22"/>
+        </w:rPr>
+        <w:t xml:space="preserve"> (CC) </w:t>
       </w:r>
       <w:r>
         <w:rPr>
@@ -267,7 +379,7 @@
           <w:sz w:val="22"/>
           <w:szCs w:val="22"/>
         </w:rPr>
-        <w:t>McCabe Cyclomatic Complexity</w:t>
+        <w:t>dos métodos de uma classe</w:t>
       </w:r>
       <w:r>
         <w:rPr>
@@ -278,93 +390,125 @@
           <w:sz w:val="22"/>
           <w:szCs w:val="22"/>
         </w:rPr>
-        <w:t>)</w:t>
-      </w:r>
-      <w:r>
-        <w:rPr>
-          <w:rFonts w:ascii="Roboto Lt" w:hAnsi="Roboto Lt"/>
-          <w:b w:val="0"/>
-          <w:bCs w:val="0"/>
-          <w:color w:val="000000"/>
-          <w:sz w:val="22"/>
-          <w:szCs w:val="22"/>
-        </w:rPr>
-        <w:t>, que é calculada a partir do número de decisões feitas (if/else, for, while, etc.)</w:t>
-      </w:r>
-      <w:r>
-        <w:rPr>
-          <w:rFonts w:ascii="Roboto Lt" w:hAnsi="Roboto Lt"/>
-          <w:b w:val="0"/>
-          <w:bCs w:val="0"/>
-          <w:color w:val="000000"/>
-          <w:sz w:val="22"/>
-          <w:szCs w:val="22"/>
-        </w:rPr>
-        <w:t>, as linhas de código</w:t>
-      </w:r>
-      <w:r>
-        <w:rPr>
-          <w:rFonts w:ascii="Roboto Lt" w:hAnsi="Roboto Lt"/>
-          <w:b w:val="0"/>
-          <w:bCs w:val="0"/>
-          <w:color w:val="000000"/>
-          <w:sz w:val="22"/>
-          <w:szCs w:val="22"/>
-        </w:rPr>
-        <w:t xml:space="preserve"> </w:t>
-      </w:r>
-      <w:r>
-        <w:rPr>
-          <w:rFonts w:ascii="Roboto Lt" w:hAnsi="Roboto Lt"/>
-          <w:b w:val="0"/>
-          <w:bCs w:val="0"/>
-          <w:color w:val="000000"/>
-          <w:sz w:val="22"/>
-          <w:szCs w:val="22"/>
-        </w:rPr>
-        <w:t>ou</w:t>
-      </w:r>
-      <w:r>
-        <w:rPr>
-          <w:rFonts w:ascii="Roboto Lt" w:hAnsi="Roboto Lt"/>
-          <w:b w:val="0"/>
-          <w:bCs w:val="0"/>
-          <w:color w:val="000000"/>
-          <w:sz w:val="22"/>
-          <w:szCs w:val="22"/>
-        </w:rPr>
-        <w:t xml:space="preserve"> igual a um (no caso de WMC não ponderada)</w:t>
-      </w:r>
-      <w:r>
-        <w:rPr>
-          <w:rFonts w:ascii="Roboto Lt" w:hAnsi="Roboto Lt"/>
-          <w:b w:val="0"/>
-          <w:bCs w:val="0"/>
-          <w:color w:val="000000"/>
-          <w:sz w:val="22"/>
-          <w:szCs w:val="22"/>
-        </w:rPr>
-        <w:t xml:space="preserve">. </w:t>
-      </w:r>
-      <w:r>
-        <w:rPr>
-          <w:rFonts w:ascii="Roboto Lt" w:hAnsi="Roboto Lt"/>
-          <w:b w:val="0"/>
-          <w:bCs w:val="0"/>
-          <w:sz w:val="22"/>
-          <w:szCs w:val="22"/>
-        </w:rPr>
-        <w:t xml:space="preserve">Portanto, quanto maior for este valor, </w:t>
-      </w:r>
-      <w:r>
-        <w:rPr>
-          <w:rFonts w:ascii="Roboto Lt" w:hAnsi="Roboto Lt"/>
-          <w:b w:val="0"/>
-          <w:bCs w:val="0"/>
-          <w:sz w:val="22"/>
-          <w:szCs w:val="22"/>
-        </w:rPr>
-        <w:t>maior é a complexidade da classe.</w:t>
+        <w:t xml:space="preserve"> e, portanto</w:t>
+      </w:r>
+      <w:r>
+        <w:rPr>
+          <w:rFonts w:ascii="Roboto Lt" w:hAnsi="Roboto Lt"/>
+          <w:b w:val="0"/>
+          <w:bCs w:val="0"/>
+          <w:sz w:val="22"/>
+          <w:szCs w:val="22"/>
+        </w:rPr>
+        <w:t xml:space="preserve">, quanto maior for este valor, </w:t>
+      </w:r>
+      <w:r>
+        <w:rPr>
+          <w:rFonts w:ascii="Roboto Lt" w:hAnsi="Roboto Lt"/>
+          <w:b w:val="0"/>
+          <w:bCs w:val="0"/>
+          <w:sz w:val="22"/>
+          <w:szCs w:val="22"/>
+        </w:rPr>
+        <w:t>maior é a complexidade da classe</w:t>
+      </w:r>
+      <w:r>
+        <w:rPr>
+          <w:rFonts w:ascii="Roboto Lt" w:hAnsi="Roboto Lt"/>
+          <w:b w:val="0"/>
+          <w:bCs w:val="0"/>
+          <w:sz w:val="22"/>
+          <w:szCs w:val="22"/>
+        </w:rPr>
+        <w:t>. CC refere-se à quantidade de caminhos linearmente independentes, o que equivale ao número de decisões (</w:t>
+      </w:r>
+      <w:proofErr w:type="spellStart"/>
+      <w:r>
+        <w:rPr>
+          <w:rFonts w:ascii="Roboto Lt" w:hAnsi="Roboto Lt"/>
+          <w:b w:val="0"/>
+          <w:bCs w:val="0"/>
+          <w:sz w:val="22"/>
+          <w:szCs w:val="22"/>
+        </w:rPr>
+        <w:t>if</w:t>
+      </w:r>
+      <w:proofErr w:type="spellEnd"/>
+      <w:r>
+        <w:rPr>
+          <w:rFonts w:ascii="Roboto Lt" w:hAnsi="Roboto Lt"/>
+          <w:b w:val="0"/>
+          <w:bCs w:val="0"/>
+          <w:sz w:val="22"/>
+          <w:szCs w:val="22"/>
+        </w:rPr>
+        <w:t>/</w:t>
+      </w:r>
+      <w:proofErr w:type="spellStart"/>
+      <w:r>
+        <w:rPr>
+          <w:rFonts w:ascii="Roboto Lt" w:hAnsi="Roboto Lt"/>
+          <w:b w:val="0"/>
+          <w:bCs w:val="0"/>
+          <w:sz w:val="22"/>
+          <w:szCs w:val="22"/>
+        </w:rPr>
+        <w:t>else</w:t>
+      </w:r>
+      <w:proofErr w:type="spellEnd"/>
+      <w:r>
+        <w:rPr>
+          <w:rFonts w:ascii="Roboto Lt" w:hAnsi="Roboto Lt"/>
+          <w:b w:val="0"/>
+          <w:bCs w:val="0"/>
+          <w:sz w:val="22"/>
+          <w:szCs w:val="22"/>
+        </w:rPr>
+        <w:t xml:space="preserve">, </w:t>
+      </w:r>
+      <w:proofErr w:type="spellStart"/>
+      <w:r>
+        <w:rPr>
+          <w:rFonts w:ascii="Roboto Lt" w:hAnsi="Roboto Lt"/>
+          <w:b w:val="0"/>
+          <w:bCs w:val="0"/>
+          <w:sz w:val="22"/>
+          <w:szCs w:val="22"/>
+        </w:rPr>
+        <w:t>switch</w:t>
+      </w:r>
+      <w:proofErr w:type="spellEnd"/>
+      <w:r>
+        <w:rPr>
+          <w:rFonts w:ascii="Roboto Lt" w:hAnsi="Roboto Lt"/>
+          <w:b w:val="0"/>
+          <w:bCs w:val="0"/>
+          <w:sz w:val="22"/>
+          <w:szCs w:val="22"/>
+        </w:rPr>
+        <w:t xml:space="preserve">/case, for, </w:t>
+      </w:r>
+      <w:proofErr w:type="spellStart"/>
+      <w:r>
+        <w:rPr>
+          <w:rFonts w:ascii="Roboto Lt" w:hAnsi="Roboto Lt"/>
+          <w:b w:val="0"/>
+          <w:bCs w:val="0"/>
+          <w:sz w:val="22"/>
+          <w:szCs w:val="22"/>
+        </w:rPr>
+        <w:t>ect</w:t>
+      </w:r>
+      <w:proofErr w:type="spellEnd"/>
+      <w:r>
+        <w:rPr>
+          <w:rFonts w:ascii="Roboto Lt" w:hAnsi="Roboto Lt"/>
+          <w:b w:val="0"/>
+          <w:bCs w:val="0"/>
+          <w:sz w:val="22"/>
+          <w:szCs w:val="22"/>
+        </w:rPr>
+        <w:t>.) feitas num método +1.</w:t>
       </w:r>
     </w:p>
     <w:p>
@@ -498,7 +642,29 @@
           <w:sz w:val="22"/>
           <w:szCs w:val="22"/>
         </w:rPr>
-        <w:t>No nosso projeto, os valores de WMC variam entre 0 e 173, sendo a média de cerca 13.8</w:t>
+        <w:t xml:space="preserve">No nosso projeto, os valores de </w:t>
+      </w:r>
+      <w:proofErr w:type="spellStart"/>
+      <w:r>
+        <w:rPr>
+          <w:rFonts w:ascii="Roboto Lt" w:hAnsi="Roboto Lt"/>
+          <w:b w:val="0"/>
+          <w:bCs w:val="0"/>
+          <w:sz w:val="22"/>
+          <w:szCs w:val="22"/>
+        </w:rPr>
+        <w:t>WMC</w:t>
+      </w:r>
+      <w:proofErr w:type="spellEnd"/>
+      <w:r>
+        <w:rPr>
+          <w:rFonts w:ascii="Roboto Lt" w:hAnsi="Roboto Lt"/>
+          <w:b w:val="0"/>
+          <w:bCs w:val="0"/>
+          <w:sz w:val="22"/>
+          <w:szCs w:val="22"/>
+        </w:rPr>
+        <w:t xml:space="preserve"> variam entre 0 e 173, sendo a média de cerca 13.8</w:t>
       </w:r>
       <w:r>
         <w:rPr>
@@ -607,6 +773,7 @@
         </w:rPr>
         <w:t xml:space="preserve">De forma a compreendermos a razão por detrás da dispersão de valores acima da média, podemos analisar, por exemplo, a classe </w:t>
       </w:r>
+      <w:proofErr w:type="spellStart"/>
       <w:r>
         <w:rPr>
           <w:rFonts w:ascii="Roboto Lt" w:hAnsi="Roboto Lt"/>
@@ -617,15 +784,38 @@
         </w:rPr>
         <w:t>net.sourceforge.ganttproject.task.TaskManagerImpl</w:t>
       </w:r>
-      <w:r>
-        <w:rPr>
-          <w:rFonts w:ascii="Roboto Lt" w:hAnsi="Roboto Lt"/>
-          <w:b w:val="0"/>
-          <w:bCs w:val="0"/>
-          <w:sz w:val="22"/>
-          <w:szCs w:val="22"/>
-        </w:rPr>
-        <w:t xml:space="preserve"> que corresponde ao valor máximo de WMC.</w:t>
+      <w:proofErr w:type="spellEnd"/>
+      <w:r>
+        <w:rPr>
+          <w:rFonts w:ascii="Roboto Lt" w:hAnsi="Roboto Lt"/>
+          <w:b w:val="0"/>
+          <w:bCs w:val="0"/>
+          <w:sz w:val="22"/>
+          <w:szCs w:val="22"/>
+        </w:rPr>
+        <w:t xml:space="preserve"> que corresponde ao valor máximo de </w:t>
+      </w:r>
+      <w:proofErr w:type="spellStart"/>
+      <w:r>
+        <w:rPr>
+          <w:rFonts w:ascii="Roboto Lt" w:hAnsi="Roboto Lt"/>
+          <w:b w:val="0"/>
+          <w:bCs w:val="0"/>
+          <w:sz w:val="22"/>
+          <w:szCs w:val="22"/>
+        </w:rPr>
+        <w:t>WMC</w:t>
+      </w:r>
+      <w:proofErr w:type="spellEnd"/>
+      <w:r>
+        <w:rPr>
+          <w:rFonts w:ascii="Roboto Lt" w:hAnsi="Roboto Lt"/>
+          <w:b w:val="0"/>
+          <w:bCs w:val="0"/>
+          <w:sz w:val="22"/>
+          <w:szCs w:val="22"/>
+        </w:rPr>
+        <w:t>.</w:t>
       </w:r>
     </w:p>
     <w:p>
@@ -664,7 +854,29 @@
           <w:szCs w:val="22"/>
         </w:rPr>
         <w:lastRenderedPageBreak/>
-        <w:t>Esta classe é responsável pela gestão das tarefas do GanttProject e, portanto, não só contém imensos métodos, mas, também, muitos destes métodos necessitam de fazer várias decisões</w:t>
+        <w:t xml:space="preserve">Esta classe é responsável pela gestão das tarefas do </w:t>
+      </w:r>
+      <w:proofErr w:type="spellStart"/>
+      <w:r>
+        <w:rPr>
+          <w:rFonts w:ascii="Roboto Lt" w:hAnsi="Roboto Lt"/>
+          <w:b w:val="0"/>
+          <w:bCs w:val="0"/>
+          <w:sz w:val="22"/>
+          <w:szCs w:val="22"/>
+        </w:rPr>
+        <w:t>GanttProject</w:t>
+      </w:r>
+      <w:proofErr w:type="spellEnd"/>
+      <w:r>
+        <w:rPr>
+          <w:rFonts w:ascii="Roboto Lt" w:hAnsi="Roboto Lt"/>
+          <w:b w:val="0"/>
+          <w:bCs w:val="0"/>
+          <w:sz w:val="22"/>
+          <w:szCs w:val="22"/>
+        </w:rPr>
+        <w:t xml:space="preserve"> e, portanto, não só contém imensos métodos, mas, também, muitos destes métodos necessitam de fazer várias decisões</w:t>
       </w:r>
       <w:r>
         <w:rPr>
@@ -694,7 +906,117 @@
           <w:sz w:val="22"/>
           <w:szCs w:val="22"/>
         </w:rPr>
-        <w:t>método createLength, que ocupa cerca de 94 linhas, e que toma várias decisões, nomeadamente do tipo for, if/elseIf/else e switch/case.</w:t>
+        <w:t xml:space="preserve">método </w:t>
+      </w:r>
+      <w:proofErr w:type="spellStart"/>
+      <w:r>
+        <w:rPr>
+          <w:rFonts w:ascii="Roboto Lt" w:hAnsi="Roboto Lt"/>
+          <w:b w:val="0"/>
+          <w:bCs w:val="0"/>
+          <w:sz w:val="22"/>
+          <w:szCs w:val="22"/>
+        </w:rPr>
+        <w:t>createLength</w:t>
+      </w:r>
+      <w:proofErr w:type="spellEnd"/>
+      <w:r>
+        <w:rPr>
+          <w:rFonts w:ascii="Roboto Lt" w:hAnsi="Roboto Lt"/>
+          <w:b w:val="0"/>
+          <w:bCs w:val="0"/>
+          <w:sz w:val="22"/>
+          <w:szCs w:val="22"/>
+        </w:rPr>
+        <w:t xml:space="preserve">, que ocupa cerca de 94 linhas, toma várias decisões, nomeadamente do tipo for, </w:t>
+      </w:r>
+      <w:proofErr w:type="spellStart"/>
+      <w:r>
+        <w:rPr>
+          <w:rFonts w:ascii="Roboto Lt" w:hAnsi="Roboto Lt"/>
+          <w:b w:val="0"/>
+          <w:bCs w:val="0"/>
+          <w:sz w:val="22"/>
+          <w:szCs w:val="22"/>
+        </w:rPr>
+        <w:t>if</w:t>
+      </w:r>
+      <w:proofErr w:type="spellEnd"/>
+      <w:r>
+        <w:rPr>
+          <w:rFonts w:ascii="Roboto Lt" w:hAnsi="Roboto Lt"/>
+          <w:b w:val="0"/>
+          <w:bCs w:val="0"/>
+          <w:sz w:val="22"/>
+          <w:szCs w:val="22"/>
+        </w:rPr>
+        <w:t>/</w:t>
+      </w:r>
+      <w:proofErr w:type="spellStart"/>
+      <w:r>
+        <w:rPr>
+          <w:rFonts w:ascii="Roboto Lt" w:hAnsi="Roboto Lt"/>
+          <w:b w:val="0"/>
+          <w:bCs w:val="0"/>
+          <w:sz w:val="22"/>
+          <w:szCs w:val="22"/>
+        </w:rPr>
+        <w:t>elseIf</w:t>
+      </w:r>
+      <w:proofErr w:type="spellEnd"/>
+      <w:r>
+        <w:rPr>
+          <w:rFonts w:ascii="Roboto Lt" w:hAnsi="Roboto Lt"/>
+          <w:b w:val="0"/>
+          <w:bCs w:val="0"/>
+          <w:sz w:val="22"/>
+          <w:szCs w:val="22"/>
+        </w:rPr>
+        <w:t>/</w:t>
+      </w:r>
+      <w:proofErr w:type="spellStart"/>
+      <w:r>
+        <w:rPr>
+          <w:rFonts w:ascii="Roboto Lt" w:hAnsi="Roboto Lt"/>
+          <w:b w:val="0"/>
+          <w:bCs w:val="0"/>
+          <w:sz w:val="22"/>
+          <w:szCs w:val="22"/>
+        </w:rPr>
+        <w:t>else</w:t>
+      </w:r>
+      <w:proofErr w:type="spellEnd"/>
+      <w:r>
+        <w:rPr>
+          <w:rFonts w:ascii="Roboto Lt" w:hAnsi="Roboto Lt"/>
+          <w:b w:val="0"/>
+          <w:bCs w:val="0"/>
+          <w:sz w:val="22"/>
+          <w:szCs w:val="22"/>
+        </w:rPr>
+        <w:t xml:space="preserve"> e </w:t>
+      </w:r>
+      <w:proofErr w:type="spellStart"/>
+      <w:r>
+        <w:rPr>
+          <w:rFonts w:ascii="Roboto Lt" w:hAnsi="Roboto Lt"/>
+          <w:b w:val="0"/>
+          <w:bCs w:val="0"/>
+          <w:sz w:val="22"/>
+          <w:szCs w:val="22"/>
+        </w:rPr>
+        <w:t>switch</w:t>
+      </w:r>
+      <w:proofErr w:type="spellEnd"/>
+      <w:r>
+        <w:rPr>
+          <w:rFonts w:ascii="Roboto Lt" w:hAnsi="Roboto Lt"/>
+          <w:b w:val="0"/>
+          <w:bCs w:val="0"/>
+          <w:sz w:val="22"/>
+          <w:szCs w:val="22"/>
+        </w:rPr>
+        <w:t>/case.</w:t>
       </w:r>
     </w:p>
     <w:p>
@@ -722,17 +1044,67 @@
           <w:rFonts w:ascii="Roboto Lt" w:hAnsi="Roboto Lt"/>
         </w:rPr>
       </w:pPr>
-      <w:r>
-        <w:rPr>
-          <w:rFonts w:ascii="Roboto Lt" w:hAnsi="Roboto Lt"/>
-        </w:rPr>
-        <w:t>COavg</w:t>
-      </w:r>
-      <w:r>
-        <w:rPr>
-          <w:rFonts w:ascii="Roboto Lt" w:hAnsi="Roboto Lt"/>
-        </w:rPr>
-        <w:t xml:space="preserve"> (Average operation complexity)</w:t>
+      <w:proofErr w:type="spellStart"/>
+      <w:r>
+        <w:rPr>
+          <w:rFonts w:ascii="Roboto Lt" w:hAnsi="Roboto Lt"/>
+        </w:rPr>
+        <w:t>OC</w:t>
+      </w:r>
+      <w:r>
+        <w:rPr>
+          <w:rFonts w:ascii="Roboto Lt" w:hAnsi="Roboto Lt"/>
+        </w:rPr>
+        <w:t>avg</w:t>
+      </w:r>
+      <w:proofErr w:type="spellEnd"/>
+      <w:r>
+        <w:rPr>
+          <w:rFonts w:ascii="Roboto Lt" w:hAnsi="Roboto Lt"/>
+        </w:rPr>
+        <w:t xml:space="preserve"> (</w:t>
+      </w:r>
+      <w:proofErr w:type="spellStart"/>
+      <w:r>
+        <w:rPr>
+          <w:rFonts w:ascii="Roboto Lt" w:hAnsi="Roboto Lt"/>
+        </w:rPr>
+        <w:t>Average</w:t>
+      </w:r>
+      <w:proofErr w:type="spellEnd"/>
+      <w:r>
+        <w:rPr>
+          <w:rFonts w:ascii="Roboto Lt" w:hAnsi="Roboto Lt"/>
+        </w:rPr>
+        <w:t xml:space="preserve"> </w:t>
+      </w:r>
+      <w:proofErr w:type="spellStart"/>
+      <w:r>
+        <w:rPr>
+          <w:rFonts w:ascii="Roboto Lt" w:hAnsi="Roboto Lt"/>
+        </w:rPr>
+        <w:t>operation</w:t>
+      </w:r>
+      <w:proofErr w:type="spellEnd"/>
+      <w:r>
+        <w:rPr>
+          <w:rFonts w:ascii="Roboto Lt" w:hAnsi="Roboto Lt"/>
+        </w:rPr>
+        <w:t xml:space="preserve"> </w:t>
+      </w:r>
+      <w:proofErr w:type="spellStart"/>
+      <w:r>
+        <w:rPr>
+          <w:rFonts w:ascii="Roboto Lt" w:hAnsi="Roboto Lt"/>
+        </w:rPr>
+        <w:t>complexity</w:t>
+      </w:r>
+      <w:proofErr w:type="spellEnd"/>
+      <w:r>
+        <w:rPr>
+          <w:rFonts w:ascii="Roboto Lt" w:hAnsi="Roboto Lt"/>
+        </w:rPr>
+        <w:t>)</w:t>
       </w:r>
     </w:p>
     <w:p>
@@ -746,13 +1118,43 @@
         <w:rPr>
           <w:rFonts w:ascii="Roboto Lt" w:hAnsi="Roboto Lt"/>
         </w:rPr>
-        <w:t xml:space="preserve">Este parâmetro refere-se </w:t>
-      </w:r>
-      <w:r>
-        <w:rPr>
-          <w:rFonts w:ascii="Roboto Lt" w:hAnsi="Roboto Lt"/>
-        </w:rPr>
-        <w:t>à média da complexidade das operações</w:t>
+        <w:t>Est</w:t>
+      </w:r>
+      <w:r>
+        <w:rPr>
+          <w:rFonts w:ascii="Roboto Lt" w:hAnsi="Roboto Lt"/>
+        </w:rPr>
+        <w:t xml:space="preserve">a métrica </w:t>
+      </w:r>
+      <w:r>
+        <w:rPr>
+          <w:rFonts w:ascii="Roboto Lt" w:hAnsi="Roboto Lt"/>
+        </w:rPr>
+        <w:t xml:space="preserve">refere-se </w:t>
+      </w:r>
+      <w:r>
+        <w:rPr>
+          <w:rFonts w:ascii="Roboto Lt" w:hAnsi="Roboto Lt"/>
+        </w:rPr>
+        <w:t>à média da</w:t>
+      </w:r>
+      <w:r>
+        <w:rPr>
+          <w:rFonts w:ascii="Roboto Lt" w:hAnsi="Roboto Lt"/>
+        </w:rPr>
+        <w:t xml:space="preserve"> CC</w:t>
+      </w:r>
+      <w:r>
+        <w:rPr>
+          <w:rFonts w:ascii="Roboto Lt" w:hAnsi="Roboto Lt"/>
+        </w:rPr>
+        <w:t xml:space="preserve"> </w:t>
+      </w:r>
+      <w:r>
+        <w:rPr>
+          <w:rFonts w:ascii="Roboto Lt" w:hAnsi="Roboto Lt"/>
+        </w:rPr>
+        <w:t>dos métodos não abstratos ou herdados de uma classe</w:t>
       </w:r>
       <w:r>
         <w:rPr>
@@ -829,12 +1231,20 @@
         </w:rPr>
         <w:t xml:space="preserve">No nosso projeto, os valores de </w:t>
       </w:r>
-      <w:r>
-        <w:rPr>
-          <w:rFonts w:ascii="Roboto Lt" w:hAnsi="Roboto Lt"/>
-        </w:rPr>
-        <w:t>COavg</w:t>
-      </w:r>
+      <w:proofErr w:type="spellStart"/>
+      <w:r>
+        <w:rPr>
+          <w:rFonts w:ascii="Roboto Lt" w:hAnsi="Roboto Lt"/>
+        </w:rPr>
+        <w:t>OC</w:t>
+      </w:r>
+      <w:r>
+        <w:rPr>
+          <w:rFonts w:ascii="Roboto Lt" w:hAnsi="Roboto Lt"/>
+        </w:rPr>
+        <w:t>avg</w:t>
+      </w:r>
+      <w:proofErr w:type="spellEnd"/>
       <w:r>
         <w:rPr>
           <w:rFonts w:ascii="Roboto Lt" w:hAnsi="Roboto Lt"/>
@@ -939,7 +1349,27 @@
         <w:rPr>
           <w:rFonts w:ascii="Roboto Lt" w:hAnsi="Roboto Lt"/>
         </w:rPr>
-        <w:t xml:space="preserve">Se observarmos, por exemplo, a classe relativa ao valor máximo de COavg que, neste caso, é </w:t>
+        <w:t xml:space="preserve">Se observarmos, por exemplo, a classe relativa ao valor máximo de </w:t>
+      </w:r>
+      <w:proofErr w:type="spellStart"/>
+      <w:r>
+        <w:rPr>
+          <w:rFonts w:ascii="Roboto Lt" w:hAnsi="Roboto Lt"/>
+        </w:rPr>
+        <w:t>OC</w:t>
+      </w:r>
+      <w:r>
+        <w:rPr>
+          <w:rFonts w:ascii="Roboto Lt" w:hAnsi="Roboto Lt"/>
+        </w:rPr>
+        <w:t>avg</w:t>
+      </w:r>
+      <w:proofErr w:type="spellEnd"/>
+      <w:r>
+        <w:rPr>
+          <w:rFonts w:ascii="Roboto Lt" w:hAnsi="Roboto Lt"/>
+        </w:rPr>
+        <w:t xml:space="preserve"> que, neste caso, é </w:t>
       </w:r>
       <w:r>
         <w:rPr>
@@ -963,7 +1393,63 @@
         <w:rPr>
           <w:rFonts w:ascii="Roboto Lt" w:hAnsi="Roboto Lt"/>
         </w:rPr>
-        <w:t>Esta classe, tem um método chamado startElement, que tem uma complexidade elevada, tendo em conta que ocupa cerca de 210 linhas onde são feitas várias decisões (if/else, switch/case).</w:t>
+        <w:t xml:space="preserve">Esta classe, tem um método chamado </w:t>
+      </w:r>
+      <w:proofErr w:type="spellStart"/>
+      <w:r>
+        <w:rPr>
+          <w:rFonts w:ascii="Roboto Lt" w:hAnsi="Roboto Lt"/>
+        </w:rPr>
+        <w:t>startElement</w:t>
+      </w:r>
+      <w:proofErr w:type="spellEnd"/>
+      <w:r>
+        <w:rPr>
+          <w:rFonts w:ascii="Roboto Lt" w:hAnsi="Roboto Lt"/>
+        </w:rPr>
+        <w:t>, que tem uma complexidade elevada, tendo em conta que ocupa cerca de 210 linhas onde são feitas várias decisões (</w:t>
+      </w:r>
+      <w:proofErr w:type="spellStart"/>
+      <w:r>
+        <w:rPr>
+          <w:rFonts w:ascii="Roboto Lt" w:hAnsi="Roboto Lt"/>
+        </w:rPr>
+        <w:t>if</w:t>
+      </w:r>
+      <w:proofErr w:type="spellEnd"/>
+      <w:r>
+        <w:rPr>
+          <w:rFonts w:ascii="Roboto Lt" w:hAnsi="Roboto Lt"/>
+        </w:rPr>
+        <w:t>/</w:t>
+      </w:r>
+      <w:proofErr w:type="spellStart"/>
+      <w:r>
+        <w:rPr>
+          <w:rFonts w:ascii="Roboto Lt" w:hAnsi="Roboto Lt"/>
+        </w:rPr>
+        <w:t>else</w:t>
+      </w:r>
+      <w:proofErr w:type="spellEnd"/>
+      <w:r>
+        <w:rPr>
+          <w:rFonts w:ascii="Roboto Lt" w:hAnsi="Roboto Lt"/>
+        </w:rPr>
+        <w:t xml:space="preserve">, </w:t>
+      </w:r>
+      <w:proofErr w:type="spellStart"/>
+      <w:r>
+        <w:rPr>
+          <w:rFonts w:ascii="Roboto Lt" w:hAnsi="Roboto Lt"/>
+        </w:rPr>
+        <w:t>switch</w:t>
+      </w:r>
+      <w:proofErr w:type="spellEnd"/>
+      <w:r>
+        <w:rPr>
+          <w:rFonts w:ascii="Roboto Lt" w:hAnsi="Roboto Lt"/>
+        </w:rPr>
+        <w:t>/case).</w:t>
       </w:r>
     </w:p>
     <w:p>
@@ -978,14 +1464,6 @@
         </w:rPr>
         <w:br w:type="page"/>
       </w:r>
-    </w:p>
-    <w:p>
-      <w:pPr>
-        <w:ind w:left="360" w:firstLine="708"/>
-        <w:rPr>
-          <w:rFonts w:ascii="Roboto Lt" w:hAnsi="Roboto Lt"/>
-        </w:rPr>
-      </w:pPr>
     </w:p>
     <w:p>
       <w:pPr>
@@ -998,30 +1476,99 @@
           <w:rFonts w:ascii="Roboto Lt" w:hAnsi="Roboto Lt"/>
         </w:rPr>
       </w:pPr>
-      <w:r>
-        <w:rPr>
-          <w:rFonts w:ascii="Roboto Lt" w:hAnsi="Roboto Lt"/>
-        </w:rPr>
-        <w:t>COavg (Average operation complexity)</w:t>
+      <w:proofErr w:type="spellStart"/>
+      <w:r>
+        <w:rPr>
+          <w:rFonts w:ascii="Roboto Lt" w:hAnsi="Roboto Lt"/>
+        </w:rPr>
+        <w:lastRenderedPageBreak/>
+        <w:t>OCmax</w:t>
+      </w:r>
+      <w:proofErr w:type="spellEnd"/>
+      <w:r>
+        <w:rPr>
+          <w:rFonts w:ascii="Roboto Lt" w:hAnsi="Roboto Lt"/>
+        </w:rPr>
+        <w:t xml:space="preserve"> (</w:t>
+      </w:r>
+      <w:proofErr w:type="spellStart"/>
+      <w:r>
+        <w:rPr>
+          <w:rFonts w:ascii="Roboto Lt" w:hAnsi="Roboto Lt"/>
+        </w:rPr>
+        <w:t>Average</w:t>
+      </w:r>
+      <w:proofErr w:type="spellEnd"/>
+      <w:r>
+        <w:rPr>
+          <w:rFonts w:ascii="Roboto Lt" w:hAnsi="Roboto Lt"/>
+        </w:rPr>
+        <w:t xml:space="preserve"> </w:t>
+      </w:r>
+      <w:proofErr w:type="spellStart"/>
+      <w:r>
+        <w:rPr>
+          <w:rFonts w:ascii="Roboto Lt" w:hAnsi="Roboto Lt"/>
+        </w:rPr>
+        <w:t>operation</w:t>
+      </w:r>
+      <w:proofErr w:type="spellEnd"/>
+      <w:r>
+        <w:rPr>
+          <w:rFonts w:ascii="Roboto Lt" w:hAnsi="Roboto Lt"/>
+        </w:rPr>
+        <w:t xml:space="preserve"> </w:t>
+      </w:r>
+      <w:proofErr w:type="spellStart"/>
+      <w:r>
+        <w:rPr>
+          <w:rFonts w:ascii="Roboto Lt" w:hAnsi="Roboto Lt"/>
+        </w:rPr>
+        <w:t>complexity</w:t>
+      </w:r>
+      <w:proofErr w:type="spellEnd"/>
+      <w:r>
+        <w:rPr>
+          <w:rFonts w:ascii="Roboto Lt" w:hAnsi="Roboto Lt"/>
+        </w:rPr>
+        <w:t>)</w:t>
       </w:r>
     </w:p>
     <w:p>
       <w:pPr>
-        <w:ind w:left="720" w:firstLine="348"/>
-        <w:rPr>
-          <w:rFonts w:ascii="Roboto Lt" w:hAnsi="Roboto Lt"/>
-        </w:rPr>
-      </w:pPr>
-      <w:r>
-        <w:rPr>
-          <w:rFonts w:ascii="Roboto Lt" w:hAnsi="Roboto Lt"/>
-        </w:rPr>
-        <w:t>Este parâmetro refere-se à média da complexidade das operações.</w:t>
+        <w:ind w:left="360" w:firstLine="348"/>
+        <w:rPr>
+          <w:rFonts w:ascii="Roboto Lt" w:hAnsi="Roboto Lt"/>
+        </w:rPr>
+      </w:pPr>
+      <w:r>
+        <w:rPr>
+          <w:rFonts w:ascii="Roboto Lt" w:hAnsi="Roboto Lt"/>
+        </w:rPr>
+        <w:t>Esta métrica</w:t>
+      </w:r>
+      <w:r>
+        <w:rPr>
+          <w:rFonts w:ascii="Roboto Lt" w:hAnsi="Roboto Lt"/>
+        </w:rPr>
+        <w:t xml:space="preserve"> refere-se </w:t>
+      </w:r>
+      <w:r>
+        <w:rPr>
+          <w:rFonts w:ascii="Roboto Lt" w:hAnsi="Roboto Lt"/>
+        </w:rPr>
+        <w:t xml:space="preserve">ao valor máximo </w:t>
+      </w:r>
+      <w:r>
+        <w:rPr>
+          <w:rFonts w:ascii="Roboto Lt" w:hAnsi="Roboto Lt"/>
+        </w:rPr>
+        <w:t>da CC dos métodos não abstratos ou herdados de uma classe.</w:t>
       </w:r>
     </w:p>
     <w:p>
       <w:pPr>
-        <w:ind w:left="360" w:firstLine="708"/>
+        <w:ind w:left="360" w:firstLine="348"/>
         <w:rPr>
           <w:rFonts w:ascii="Roboto Lt" w:hAnsi="Roboto Lt"/>
         </w:rPr>
@@ -1086,12 +1633,14 @@
         </w:rPr>
         <w:t xml:space="preserve">No nosso projeto, os valores de </w:t>
       </w:r>
+      <w:proofErr w:type="spellStart"/>
       <w:r>
         <w:rPr>
           <w:rFonts w:ascii="Roboto Lt" w:hAnsi="Roboto Lt"/>
         </w:rPr>
         <w:t>OCmax</w:t>
       </w:r>
+      <w:proofErr w:type="spellEnd"/>
       <w:r>
         <w:rPr>
           <w:rFonts w:ascii="Roboto Lt" w:hAnsi="Roboto Lt"/>
@@ -1154,7 +1703,35 @@
         <w:rPr>
           <w:rFonts w:ascii="Roboto Lt" w:hAnsi="Roboto Lt"/>
         </w:rPr>
-        <w:t xml:space="preserve">O valor máximo de OCmax é relativo à mesma classe associada ao valor máximo de COavg e razão pela qual este é </w:t>
+        <w:t xml:space="preserve">O valor máximo de </w:t>
+      </w:r>
+      <w:proofErr w:type="spellStart"/>
+      <w:r>
+        <w:rPr>
+          <w:rFonts w:ascii="Roboto Lt" w:hAnsi="Roboto Lt"/>
+        </w:rPr>
+        <w:t>OCmax</w:t>
+      </w:r>
+      <w:proofErr w:type="spellEnd"/>
+      <w:r>
+        <w:rPr>
+          <w:rFonts w:ascii="Roboto Lt" w:hAnsi="Roboto Lt"/>
+        </w:rPr>
+        <w:t xml:space="preserve"> é relativo à mesma classe associada ao valor máximo de </w:t>
+      </w:r>
+      <w:proofErr w:type="spellStart"/>
+      <w:r>
+        <w:rPr>
+          <w:rFonts w:ascii="Roboto Lt" w:hAnsi="Roboto Lt"/>
+        </w:rPr>
+        <w:t>COavg</w:t>
+      </w:r>
+      <w:proofErr w:type="spellEnd"/>
+      <w:r>
+        <w:rPr>
+          <w:rFonts w:ascii="Roboto Lt" w:hAnsi="Roboto Lt"/>
+        </w:rPr>
+        <w:t xml:space="preserve"> e razão pela qual este é </w:t>
       </w:r>
       <w:r>
         <w:rPr>
@@ -1188,12 +1765,14 @@
         </w:rPr>
         <w:t xml:space="preserve"> </w:t>
       </w:r>
+      <w:proofErr w:type="spellStart"/>
       <w:r>
         <w:rPr>
           <w:rFonts w:ascii="Roboto Lt" w:hAnsi="Roboto Lt"/>
         </w:rPr>
         <w:t>biz.ganttproject.impex.csv.GanttCSVExport</w:t>
       </w:r>
+      <w:proofErr w:type="spellEnd"/>
       <w:r>
         <w:rPr>
           <w:rFonts w:ascii="Roboto Lt" w:hAnsi="Roboto Lt"/>
@@ -1204,7 +1783,21 @@
         <w:rPr>
           <w:rFonts w:ascii="Roboto Lt" w:hAnsi="Roboto Lt"/>
         </w:rPr>
-        <w:t xml:space="preserve"> (segundo maior valor para OCmax), podemos verificar algo semelhante, métodos longos que contêm várias decisões.</w:t>
+        <w:t xml:space="preserve"> (segundo maior valor para </w:t>
+      </w:r>
+      <w:proofErr w:type="spellStart"/>
+      <w:r>
+        <w:rPr>
+          <w:rFonts w:ascii="Roboto Lt" w:hAnsi="Roboto Lt"/>
+        </w:rPr>
+        <w:t>OCmax</w:t>
+      </w:r>
+      <w:proofErr w:type="spellEnd"/>
+      <w:r>
+        <w:rPr>
+          <w:rFonts w:ascii="Roboto Lt" w:hAnsi="Roboto Lt"/>
+        </w:rPr>
+        <w:t>), podemos verificar algo semelhante, métodos longos que contêm várias decisões.</w:t>
       </w:r>
     </w:p>
     <w:p>
@@ -1239,13 +1832,97 @@
         <w:rPr>
           <w:rFonts w:ascii="Roboto Lt" w:hAnsi="Roboto Lt"/>
         </w:rPr>
-        <w:t>Podemos verificar que, em geral, o GanttProject tem complexidades baixas, exceto em certas situações onde há dispersões</w:t>
-      </w:r>
-      <w:r>
-        <w:rPr>
-          <w:rFonts w:ascii="Roboto Lt" w:hAnsi="Roboto Lt"/>
-        </w:rPr>
-        <w:t>, estas podem estar associadas a code smells como Long Method e Large Class.</w:t>
+        <w:t xml:space="preserve">Podemos verificar que, em geral, o </w:t>
+      </w:r>
+      <w:proofErr w:type="spellStart"/>
+      <w:r>
+        <w:rPr>
+          <w:rFonts w:ascii="Roboto Lt" w:hAnsi="Roboto Lt"/>
+        </w:rPr>
+        <w:t>GanttProject</w:t>
+      </w:r>
+      <w:proofErr w:type="spellEnd"/>
+      <w:r>
+        <w:rPr>
+          <w:rFonts w:ascii="Roboto Lt" w:hAnsi="Roboto Lt"/>
+        </w:rPr>
+        <w:t xml:space="preserve"> tem complexidades baixas, exceto em certas situações onde há dispersões</w:t>
+      </w:r>
+      <w:r>
+        <w:rPr>
+          <w:rFonts w:ascii="Roboto Lt" w:hAnsi="Roboto Lt"/>
+        </w:rPr>
+        <w:t xml:space="preserve">, estas podem estar associadas a </w:t>
+      </w:r>
+      <w:proofErr w:type="spellStart"/>
+      <w:r>
+        <w:rPr>
+          <w:rFonts w:ascii="Roboto Lt" w:hAnsi="Roboto Lt"/>
+        </w:rPr>
+        <w:t>code</w:t>
+      </w:r>
+      <w:proofErr w:type="spellEnd"/>
+      <w:r>
+        <w:rPr>
+          <w:rFonts w:ascii="Roboto Lt" w:hAnsi="Roboto Lt"/>
+        </w:rPr>
+        <w:t xml:space="preserve"> </w:t>
+      </w:r>
+      <w:proofErr w:type="spellStart"/>
+      <w:r>
+        <w:rPr>
+          <w:rFonts w:ascii="Roboto Lt" w:hAnsi="Roboto Lt"/>
+        </w:rPr>
+        <w:t>smells</w:t>
+      </w:r>
+      <w:proofErr w:type="spellEnd"/>
+      <w:r>
+        <w:rPr>
+          <w:rFonts w:ascii="Roboto Lt" w:hAnsi="Roboto Lt"/>
+        </w:rPr>
+        <w:t xml:space="preserve"> como Long </w:t>
+      </w:r>
+      <w:proofErr w:type="spellStart"/>
+      <w:r>
+        <w:rPr>
+          <w:rFonts w:ascii="Roboto Lt" w:hAnsi="Roboto Lt"/>
+        </w:rPr>
+        <w:t>Method</w:t>
+      </w:r>
+      <w:proofErr w:type="spellEnd"/>
+      <w:r>
+        <w:rPr>
+          <w:rFonts w:ascii="Roboto Lt" w:hAnsi="Roboto Lt"/>
+        </w:rPr>
+        <w:t xml:space="preserve"> e </w:t>
+      </w:r>
+      <w:proofErr w:type="spellStart"/>
+      <w:r>
+        <w:rPr>
+          <w:rFonts w:ascii="Roboto Lt" w:hAnsi="Roboto Lt"/>
+        </w:rPr>
+        <w:t>Large</w:t>
+      </w:r>
+      <w:proofErr w:type="spellEnd"/>
+      <w:r>
+        <w:rPr>
+          <w:rFonts w:ascii="Roboto Lt" w:hAnsi="Roboto Lt"/>
+        </w:rPr>
+        <w:t xml:space="preserve"> </w:t>
+      </w:r>
+      <w:proofErr w:type="spellStart"/>
+      <w:r>
+        <w:rPr>
+          <w:rFonts w:ascii="Roboto Lt" w:hAnsi="Roboto Lt"/>
+        </w:rPr>
+        <w:t>Class</w:t>
+      </w:r>
+      <w:proofErr w:type="spellEnd"/>
+      <w:r>
+        <w:rPr>
+          <w:rFonts w:ascii="Roboto Lt" w:hAnsi="Roboto Lt"/>
+        </w:rPr>
+        <w:t>.</w:t>
       </w:r>
     </w:p>
     <w:p>
@@ -1286,21 +1963,7 @@
             <w:rStyle w:val="Hiperligao"/>
             <w:rFonts w:ascii="Roboto Lt" w:hAnsi="Roboto Lt"/>
           </w:rPr>
-          <w:t>https://www.aivosto.com</w:t>
-        </w:r>
-        <w:r>
-          <w:rPr>
-            <w:rStyle w:val="Hiperligao"/>
-            <w:rFonts w:ascii="Roboto Lt" w:hAnsi="Roboto Lt"/>
-          </w:rPr>
-          <w:t>/</w:t>
-        </w:r>
-        <w:r>
-          <w:rPr>
-            <w:rStyle w:val="Hiperligao"/>
-            <w:rFonts w:ascii="Roboto Lt" w:hAnsi="Roboto Lt"/>
-          </w:rPr>
-          <w:t>project/help/pm-complexity.html</w:t>
+          <w:t>https://www.aivosto.com/project/help/pm-complexity.html</w:t>
         </w:r>
       </w:hyperlink>
     </w:p>
@@ -1312,7 +1975,10 @@
           <w:numId w:val="2"/>
         </w:numPr>
         <w:rPr>
-          <w:rFonts w:ascii="Roboto Lt" w:hAnsi="Roboto Lt"/>
+          <w:rStyle w:val="Hiperligao"/>
+          <w:rFonts w:ascii="Roboto Lt" w:hAnsi="Roboto Lt"/>
+          <w:color w:val="auto"/>
+          <w:u w:val="none"/>
         </w:rPr>
       </w:pPr>
       <w:hyperlink r:id="rId10" w:history="1">
@@ -1336,12 +2002,36 @@
           <w:rFonts w:ascii="Roboto Lt" w:hAnsi="Roboto Lt"/>
         </w:rPr>
       </w:pPr>
-      <w:r>
-        <w:rPr>
-          <w:rFonts w:ascii="Roboto Lt" w:hAnsi="Roboto Lt"/>
-        </w:rPr>
-        <w:t>https://refactoring.guru/refactoring/smells</w:t>
-      </w:r>
+      <w:hyperlink r:id="rId11" w:history="1">
+        <w:r>
+          <w:rPr>
+            <w:rStyle w:val="Hiperligao"/>
+            <w:rFonts w:ascii="Roboto Lt" w:hAnsi="Roboto Lt"/>
+          </w:rPr>
+          <w:t>https://en.wikipedia.org/wiki/Cyclomatic_complexity</w:t>
+        </w:r>
+      </w:hyperlink>
+    </w:p>
+    <w:p>
+      <w:pPr>
+        <w:pStyle w:val="PargrafodaLista"/>
+        <w:numPr>
+          <w:ilvl w:val="0"/>
+          <w:numId w:val="2"/>
+        </w:numPr>
+        <w:rPr>
+          <w:rFonts w:ascii="Roboto Lt" w:hAnsi="Roboto Lt"/>
+        </w:rPr>
+      </w:pPr>
+      <w:hyperlink r:id="rId12" w:history="1">
+        <w:r>
+          <w:rPr>
+            <w:rStyle w:val="Hiperligao"/>
+            <w:rFonts w:ascii="Roboto Lt" w:hAnsi="Roboto Lt"/>
+          </w:rPr>
+          <w:t>https://refactoring.guru/refactoring/smells</w:t>
+        </w:r>
+      </w:hyperlink>
     </w:p>
     <w:sectPr>
       <w:pgSz w:w="11906" w:h="16838"/>
@@ -2220,7 +2910,7 @@
   <w:style w:type="paragraph" w:default="1" w:styleId="Normal">
     <w:name w:val="Normal"/>
     <w:qFormat/>
-    <w:rsid w:val="00283AEC"/>
+    <w:rsid w:val="00976693"/>
   </w:style>
   <w:style w:type="paragraph" w:styleId="Ttulo3">
     <w:name w:val="heading 3"/>

</xml_diff>

<commit_message>
Atualizei o meu documento das métricas.
</commit_message>
<xml_diff>
--- a/Project/Phase 1/Sprint1/Mafalda Batalha/metrics_set_Mafalda_Batalha.docx
+++ b/Project/Phase 1/Sprint1/Mafalda Batalha/metrics_set_Mafalda_Batalha.docx
@@ -11,7 +11,6 @@
           <w:szCs w:val="28"/>
         </w:rPr>
       </w:pPr>
-      <w:proofErr w:type="spellStart"/>
       <w:r>
         <w:rPr>
           <w:rFonts w:ascii="Roboto Lt" w:hAnsi="Roboto Lt"/>
@@ -20,43 +19,14 @@
         </w:rPr>
         <w:t>Complexity</w:t>
       </w:r>
-      <w:proofErr w:type="spellEnd"/>
       <w:r>
         <w:rPr>
           <w:rFonts w:ascii="Roboto Lt" w:hAnsi="Roboto Lt"/>
           <w:sz w:val="28"/>
           <w:szCs w:val="28"/>
         </w:rPr>
-        <w:t xml:space="preserve"> </w:t>
-      </w:r>
-      <w:proofErr w:type="spellStart"/>
-      <w:r>
-        <w:rPr>
-          <w:rFonts w:ascii="Roboto Lt" w:hAnsi="Roboto Lt"/>
-          <w:sz w:val="28"/>
-          <w:szCs w:val="28"/>
-        </w:rPr>
-        <w:t>Metrics</w:t>
-      </w:r>
-      <w:proofErr w:type="spellEnd"/>
-      <w:r>
-        <w:rPr>
-          <w:rFonts w:ascii="Roboto Lt" w:hAnsi="Roboto Lt"/>
-          <w:sz w:val="28"/>
-          <w:szCs w:val="28"/>
-        </w:rPr>
-        <w:t xml:space="preserve"> – </w:t>
-      </w:r>
-      <w:proofErr w:type="spellStart"/>
-      <w:r>
-        <w:rPr>
-          <w:rFonts w:ascii="Roboto Lt" w:hAnsi="Roboto Lt"/>
-          <w:sz w:val="28"/>
-          <w:szCs w:val="28"/>
-        </w:rPr>
-        <w:t>GanttProject</w:t>
-      </w:r>
-      <w:proofErr w:type="spellEnd"/>
+        <w:t xml:space="preserve"> Metrics – GanttProject</w:t>
+      </w:r>
     </w:p>
     <w:p>
       <w:pPr>
@@ -90,33 +60,47 @@
         </w:rPr>
         <w:t xml:space="preserve"> </w:t>
       </w:r>
-      <w:proofErr w:type="spellStart"/>
       <w:r>
         <w:rPr>
           <w:rFonts w:ascii="Roboto Lt" w:hAnsi="Roboto Lt"/>
         </w:rPr>
         <w:t>Complexity</w:t>
       </w:r>
-      <w:proofErr w:type="spellEnd"/>
-      <w:r>
-        <w:rPr>
-          <w:rFonts w:ascii="Roboto Lt" w:hAnsi="Roboto Lt"/>
-        </w:rPr>
-        <w:t xml:space="preserve"> </w:t>
-      </w:r>
-      <w:proofErr w:type="spellStart"/>
-      <w:r>
-        <w:rPr>
-          <w:rFonts w:ascii="Roboto Lt" w:hAnsi="Roboto Lt"/>
-        </w:rPr>
-        <w:t>Metrics</w:t>
-      </w:r>
-      <w:proofErr w:type="spellEnd"/>
-      <w:r>
-        <w:rPr>
-          <w:rFonts w:ascii="Roboto Lt" w:hAnsi="Roboto Lt"/>
-        </w:rPr>
-        <w:t>, como o próprio nome indica, permite calcular a complexidade de código de um projeto</w:t>
+      <w:r>
+        <w:rPr>
+          <w:rFonts w:ascii="Roboto Lt" w:hAnsi="Roboto Lt"/>
+        </w:rPr>
+        <w:t xml:space="preserve"> Metrics</w:t>
+      </w:r>
+      <w:r>
+        <w:rPr>
+          <w:rFonts w:ascii="Roboto Lt" w:hAnsi="Roboto Lt"/>
+        </w:rPr>
+        <w:t>, como o próprio nome indica, permite</w:t>
+      </w:r>
+      <w:r>
+        <w:rPr>
+          <w:rFonts w:ascii="Roboto Lt" w:hAnsi="Roboto Lt"/>
+        </w:rPr>
+        <w:t>m</w:t>
+      </w:r>
+      <w:r>
+        <w:rPr>
+          <w:rFonts w:ascii="Roboto Lt" w:hAnsi="Roboto Lt"/>
+        </w:rPr>
+        <w:t xml:space="preserve"> calcular a complexidade d</w:t>
+      </w:r>
+      <w:r>
+        <w:rPr>
+          <w:rFonts w:ascii="Roboto Lt" w:hAnsi="Roboto Lt"/>
+        </w:rPr>
+        <w:t>o</w:t>
+      </w:r>
+      <w:r>
+        <w:rPr>
+          <w:rFonts w:ascii="Roboto Lt" w:hAnsi="Roboto Lt"/>
+        </w:rPr>
+        <w:t xml:space="preserve"> código de um projeto</w:t>
       </w:r>
       <w:r>
         <w:rPr>
@@ -172,7 +156,19 @@
         <w:rPr>
           <w:rFonts w:ascii="Roboto Lt" w:hAnsi="Roboto Lt"/>
         </w:rPr>
-        <w:t>Neste relatório decidimos de analisar as métricas de complexidade aplicadas ao nível da classe. Estas são analisadas de acordo com três fatores sobre os quais iremos descrever posteriormente, assim como os seus valores no nosso projeto.</w:t>
+        <w:t xml:space="preserve">Neste relatório decidimos analisar as métricas de complexidade </w:t>
+      </w:r>
+      <w:r>
+        <w:rPr>
+          <w:rFonts w:ascii="Roboto Lt" w:hAnsi="Roboto Lt"/>
+        </w:rPr>
+        <w:t xml:space="preserve">do nosso projeto </w:t>
+      </w:r>
+      <w:r>
+        <w:rPr>
+          <w:rFonts w:ascii="Roboto Lt" w:hAnsi="Roboto Lt"/>
+        </w:rPr>
+        <w:t>ao nível da classe. Estas são analisadas de acordo com três fatores sobre os quais iremos descrever posteriormente, assim como os seus valores no nosso projeto.</w:t>
       </w:r>
     </w:p>
     <w:p>
@@ -186,61 +182,11 @@
           <w:rFonts w:ascii="Roboto Lt" w:hAnsi="Roboto Lt"/>
         </w:rPr>
       </w:pPr>
-      <w:proofErr w:type="spellStart"/>
-      <w:r>
-        <w:rPr>
-          <w:rFonts w:ascii="Roboto Lt" w:hAnsi="Roboto Lt"/>
-        </w:rPr>
-        <w:t>WMC</w:t>
-      </w:r>
-      <w:proofErr w:type="spellEnd"/>
-      <w:r>
-        <w:rPr>
-          <w:rFonts w:ascii="Roboto Lt" w:hAnsi="Roboto Lt"/>
-        </w:rPr>
-        <w:t xml:space="preserve"> (</w:t>
-      </w:r>
-      <w:proofErr w:type="spellStart"/>
-      <w:r>
-        <w:rPr>
-          <w:rFonts w:ascii="Roboto Lt" w:hAnsi="Roboto Lt"/>
-        </w:rPr>
-        <w:t>Weighted</w:t>
-      </w:r>
-      <w:proofErr w:type="spellEnd"/>
-      <w:r>
-        <w:rPr>
-          <w:rFonts w:ascii="Roboto Lt" w:hAnsi="Roboto Lt"/>
-        </w:rPr>
-        <w:t xml:space="preserve"> </w:t>
-      </w:r>
-      <w:proofErr w:type="spellStart"/>
-      <w:r>
-        <w:rPr>
-          <w:rFonts w:ascii="Roboto Lt" w:hAnsi="Roboto Lt"/>
-        </w:rPr>
-        <w:t>Method</w:t>
-      </w:r>
-      <w:proofErr w:type="spellEnd"/>
-      <w:r>
-        <w:rPr>
-          <w:rFonts w:ascii="Roboto Lt" w:hAnsi="Roboto Lt"/>
-        </w:rPr>
-        <w:t xml:space="preserve"> </w:t>
-      </w:r>
-      <w:proofErr w:type="spellStart"/>
-      <w:r>
-        <w:rPr>
-          <w:rFonts w:ascii="Roboto Lt" w:hAnsi="Roboto Lt"/>
-        </w:rPr>
-        <w:t>Complexity</w:t>
-      </w:r>
-      <w:proofErr w:type="spellEnd"/>
-      <w:r>
-        <w:rPr>
-          <w:rFonts w:ascii="Roboto Lt" w:hAnsi="Roboto Lt"/>
-        </w:rPr>
-        <w:t>)</w:t>
+      <w:r>
+        <w:rPr>
+          <w:rFonts w:ascii="Roboto Lt" w:hAnsi="Roboto Lt"/>
+        </w:rPr>
+        <w:t>WMC (Weighted Method Complexity)</w:t>
       </w:r>
     </w:p>
     <w:p>
@@ -324,51 +270,7 @@
           <w:sz w:val="22"/>
           <w:szCs w:val="22"/>
         </w:rPr>
-        <w:t xml:space="preserve">de </w:t>
-      </w:r>
-      <w:proofErr w:type="spellStart"/>
-      <w:r>
-        <w:rPr>
-          <w:rFonts w:ascii="Roboto Lt" w:hAnsi="Roboto Lt"/>
-          <w:b w:val="0"/>
-          <w:bCs w:val="0"/>
-          <w:sz w:val="22"/>
-          <w:szCs w:val="22"/>
-        </w:rPr>
-        <w:t>Cyclomatic</w:t>
-      </w:r>
-      <w:proofErr w:type="spellEnd"/>
-      <w:r>
-        <w:rPr>
-          <w:rFonts w:ascii="Roboto Lt" w:hAnsi="Roboto Lt"/>
-          <w:b w:val="0"/>
-          <w:bCs w:val="0"/>
-          <w:sz w:val="22"/>
-          <w:szCs w:val="22"/>
-        </w:rPr>
-        <w:t xml:space="preserve"> </w:t>
-      </w:r>
-      <w:proofErr w:type="spellStart"/>
-      <w:r>
-        <w:rPr>
-          <w:rFonts w:ascii="Roboto Lt" w:hAnsi="Roboto Lt"/>
-          <w:b w:val="0"/>
-          <w:bCs w:val="0"/>
-          <w:sz w:val="22"/>
-          <w:szCs w:val="22"/>
-        </w:rPr>
-        <w:t>Complexity</w:t>
-      </w:r>
-      <w:proofErr w:type="spellEnd"/>
-      <w:r>
-        <w:rPr>
-          <w:rFonts w:ascii="Roboto Lt" w:hAnsi="Roboto Lt"/>
-          <w:b w:val="0"/>
-          <w:bCs w:val="0"/>
-          <w:sz w:val="22"/>
-          <w:szCs w:val="22"/>
-        </w:rPr>
-        <w:t xml:space="preserve"> (CC) </w:t>
+        <w:t xml:space="preserve">de Cyclomatic Complexity (CC) </w:t>
       </w:r>
       <w:r>
         <w:rPr>
@@ -420,95 +322,7 @@
           <w:sz w:val="22"/>
           <w:szCs w:val="22"/>
         </w:rPr>
-        <w:t>. CC refere-se à quantidade de caminhos linearmente independentes, o que equivale ao número de decisões (</w:t>
-      </w:r>
-      <w:proofErr w:type="spellStart"/>
-      <w:r>
-        <w:rPr>
-          <w:rFonts w:ascii="Roboto Lt" w:hAnsi="Roboto Lt"/>
-          <w:b w:val="0"/>
-          <w:bCs w:val="0"/>
-          <w:sz w:val="22"/>
-          <w:szCs w:val="22"/>
-        </w:rPr>
-        <w:t>if</w:t>
-      </w:r>
-      <w:proofErr w:type="spellEnd"/>
-      <w:r>
-        <w:rPr>
-          <w:rFonts w:ascii="Roboto Lt" w:hAnsi="Roboto Lt"/>
-          <w:b w:val="0"/>
-          <w:bCs w:val="0"/>
-          <w:sz w:val="22"/>
-          <w:szCs w:val="22"/>
-        </w:rPr>
-        <w:t>/</w:t>
-      </w:r>
-      <w:proofErr w:type="spellStart"/>
-      <w:r>
-        <w:rPr>
-          <w:rFonts w:ascii="Roboto Lt" w:hAnsi="Roboto Lt"/>
-          <w:b w:val="0"/>
-          <w:bCs w:val="0"/>
-          <w:sz w:val="22"/>
-          <w:szCs w:val="22"/>
-        </w:rPr>
-        <w:t>else</w:t>
-      </w:r>
-      <w:proofErr w:type="spellEnd"/>
-      <w:r>
-        <w:rPr>
-          <w:rFonts w:ascii="Roboto Lt" w:hAnsi="Roboto Lt"/>
-          <w:b w:val="0"/>
-          <w:bCs w:val="0"/>
-          <w:sz w:val="22"/>
-          <w:szCs w:val="22"/>
-        </w:rPr>
-        <w:t xml:space="preserve">, </w:t>
-      </w:r>
-      <w:proofErr w:type="spellStart"/>
-      <w:r>
-        <w:rPr>
-          <w:rFonts w:ascii="Roboto Lt" w:hAnsi="Roboto Lt"/>
-          <w:b w:val="0"/>
-          <w:bCs w:val="0"/>
-          <w:sz w:val="22"/>
-          <w:szCs w:val="22"/>
-        </w:rPr>
-        <w:t>switch</w:t>
-      </w:r>
-      <w:proofErr w:type="spellEnd"/>
-      <w:r>
-        <w:rPr>
-          <w:rFonts w:ascii="Roboto Lt" w:hAnsi="Roboto Lt"/>
-          <w:b w:val="0"/>
-          <w:bCs w:val="0"/>
-          <w:sz w:val="22"/>
-          <w:szCs w:val="22"/>
-        </w:rPr>
-        <w:t xml:space="preserve">/case, for, </w:t>
-      </w:r>
-      <w:proofErr w:type="spellStart"/>
-      <w:r>
-        <w:rPr>
-          <w:rFonts w:ascii="Roboto Lt" w:hAnsi="Roboto Lt"/>
-          <w:b w:val="0"/>
-          <w:bCs w:val="0"/>
-          <w:sz w:val="22"/>
-          <w:szCs w:val="22"/>
-        </w:rPr>
-        <w:t>ect</w:t>
-      </w:r>
-      <w:proofErr w:type="spellEnd"/>
-      <w:r>
-        <w:rPr>
-          <w:rFonts w:ascii="Roboto Lt" w:hAnsi="Roboto Lt"/>
-          <w:b w:val="0"/>
-          <w:bCs w:val="0"/>
-          <w:sz w:val="22"/>
-          <w:szCs w:val="22"/>
-        </w:rPr>
-        <w:t>.) feitas num método +1.</w:t>
+        <w:t>. CC refere-se à quantidade de caminhos linearmente independentes, o que equivale ao número de decisões (if/else, switch/case, for, ect.) feitas num método +1.</w:t>
       </w:r>
     </w:p>
     <w:p>
@@ -642,9 +456,8 @@
           <w:sz w:val="22"/>
           <w:szCs w:val="22"/>
         </w:rPr>
-        <w:t xml:space="preserve">No nosso projeto, os valores de </w:t>
-      </w:r>
-      <w:proofErr w:type="spellStart"/>
+        <w:t>No nosso projeto, os valores de WMC variam entre 0 e 173, sendo a média de cerca 13.8</w:t>
+      </w:r>
       <w:r>
         <w:rPr>
           <w:rFonts w:ascii="Roboto Lt" w:hAnsi="Roboto Lt"/>
@@ -653,9 +466,8 @@
           <w:sz w:val="22"/>
           <w:szCs w:val="22"/>
         </w:rPr>
-        <w:t>WMC</w:t>
-      </w:r>
-      <w:proofErr w:type="spellEnd"/>
+        <w:t>. A</w:t>
+      </w:r>
       <w:r>
         <w:rPr>
           <w:rFonts w:ascii="Roboto Lt" w:hAnsi="Roboto Lt"/>
@@ -664,7 +476,7 @@
           <w:sz w:val="22"/>
           <w:szCs w:val="22"/>
         </w:rPr>
-        <w:t xml:space="preserve"> variam entre 0 e 173, sendo a média de cerca 13.8</w:t>
+        <w:t>ssim, podemos verificar que o valor máximo</w:t>
       </w:r>
       <w:r>
         <w:rPr>
@@ -674,7 +486,7 @@
           <w:sz w:val="22"/>
           <w:szCs w:val="22"/>
         </w:rPr>
-        <w:t>. A</w:t>
+        <w:t xml:space="preserve"> </w:t>
       </w:r>
       <w:r>
         <w:rPr>
@@ -684,7 +496,7 @@
           <w:sz w:val="22"/>
           <w:szCs w:val="22"/>
         </w:rPr>
-        <w:t>ssim, podemos verificar que o valor máximo</w:t>
+        <w:t>é mais de dez vezes superior à média,</w:t>
       </w:r>
       <w:r>
         <w:rPr>
@@ -694,7 +506,7 @@
           <w:sz w:val="22"/>
           <w:szCs w:val="22"/>
         </w:rPr>
-        <w:t xml:space="preserve"> </w:t>
+        <w:t xml:space="preserve"> sendo que a maioria dos valores </w:t>
       </w:r>
       <w:r>
         <w:rPr>
@@ -704,7 +516,7 @@
           <w:sz w:val="22"/>
           <w:szCs w:val="22"/>
         </w:rPr>
-        <w:t>é mais de dez vezes superior à média,</w:t>
+        <w:t>se</w:t>
       </w:r>
       <w:r>
         <w:rPr>
@@ -714,9 +526,13 @@
           <w:sz w:val="22"/>
           <w:szCs w:val="22"/>
         </w:rPr>
-        <w:t xml:space="preserve"> sendo que a maioria dos valores </w:t>
-      </w:r>
-      <w:r>
+        <w:t xml:space="preserve"> concentram no intervalo de valores [0, 7.3], como se pode observar no seguinte gráfico.</w:t>
+      </w:r>
+    </w:p>
+    <w:p>
+      <w:pPr>
+        <w:pStyle w:val="Ttulo3"/>
+        <w:shd w:val="clear" w:color="auto" w:fill="FFFFFF"/>
         <w:rPr>
           <w:rFonts w:ascii="Roboto Lt" w:hAnsi="Roboto Lt"/>
           <w:b w:val="0"/>
@@ -724,9 +540,13 @@
           <w:sz w:val="22"/>
           <w:szCs w:val="22"/>
         </w:rPr>
-        <w:t>se</w:t>
-      </w:r>
-      <w:r>
+      </w:pPr>
+    </w:p>
+    <w:p>
+      <w:pPr>
+        <w:pStyle w:val="Ttulo3"/>
+        <w:shd w:val="clear" w:color="auto" w:fill="FFFFFF"/>
+        <w:ind w:left="360" w:firstLine="708"/>
         <w:rPr>
           <w:rFonts w:ascii="Roboto Lt" w:hAnsi="Roboto Lt"/>
           <w:b w:val="0"/>
@@ -734,13 +554,8 @@
           <w:sz w:val="22"/>
           <w:szCs w:val="22"/>
         </w:rPr>
-        <w:t xml:space="preserve"> concentram no intervalo de valores [0, 7.3], como se pode observar no seguinte gráfico.</w:t>
-      </w:r>
-    </w:p>
-    <w:p>
-      <w:pPr>
-        <w:pStyle w:val="Ttulo3"/>
-        <w:shd w:val="clear" w:color="auto" w:fill="FFFFFF"/>
+      </w:pPr>
+      <w:r>
         <w:rPr>
           <w:rFonts w:ascii="Roboto Lt" w:hAnsi="Roboto Lt"/>
           <w:b w:val="0"/>
@@ -748,7 +563,22 @@
           <w:sz w:val="22"/>
           <w:szCs w:val="22"/>
         </w:rPr>
-      </w:pPr>
+        <w:t>De forma a compreendermos a razão por detrás da dispersão de valores acima da média, podemos analisar, por exemplo, a classe net.sourceforge.ganttproject.task.TaskManagerImpl que corresponde ao valor máximo de WMC.</w:t>
+      </w:r>
+    </w:p>
+    <w:p>
+      <w:pPr>
+        <w:rPr>
+          <w:rFonts w:ascii="Roboto Lt" w:eastAsia="Times New Roman" w:hAnsi="Roboto Lt" w:cs="Times New Roman"/>
+          <w:lang w:eastAsia="pt-PT"/>
+        </w:rPr>
+      </w:pPr>
+      <w:r>
+        <w:rPr>
+          <w:rFonts w:ascii="Roboto Lt" w:hAnsi="Roboto Lt"/>
+        </w:rPr>
+        <w:br w:type="page"/>
+      </w:r>
     </w:p>
     <w:p>
       <w:pPr>
@@ -771,9 +601,9 @@
           <w:sz w:val="22"/>
           <w:szCs w:val="22"/>
         </w:rPr>
-        <w:t xml:space="preserve">De forma a compreendermos a razão por detrás da dispersão de valores acima da média, podemos analisar, por exemplo, a classe </w:t>
-      </w:r>
-      <w:proofErr w:type="spellStart"/>
+        <w:lastRenderedPageBreak/>
+        <w:t>Esta classe é responsável pela gestão das tarefas do GanttProject e, portanto, não só contém imensos métodos, mas, também, muitos destes métodos necessitam de fazer várias decisões</w:t>
+      </w:r>
       <w:r>
         <w:rPr>
           <w:rFonts w:ascii="Roboto Lt" w:hAnsi="Roboto Lt"/>
@@ -782,9 +612,8 @@
           <w:sz w:val="22"/>
           <w:szCs w:val="22"/>
         </w:rPr>
-        <w:t>net.sourceforge.ganttproject.task.TaskManagerImpl</w:t>
-      </w:r>
-      <w:proofErr w:type="spellEnd"/>
+        <w:t xml:space="preserve"> e têm um número significativo de linhas</w:t>
+      </w:r>
       <w:r>
         <w:rPr>
           <w:rFonts w:ascii="Roboto Lt" w:hAnsi="Roboto Lt"/>
@@ -793,9 +622,8 @@
           <w:sz w:val="22"/>
           <w:szCs w:val="22"/>
         </w:rPr>
-        <w:t xml:space="preserve"> que corresponde ao valor máximo de </w:t>
-      </w:r>
-      <w:proofErr w:type="spellStart"/>
+        <w:t xml:space="preserve">. Por exemplo, no </w:t>
+      </w:r>
       <w:r>
         <w:rPr>
           <w:rFonts w:ascii="Roboto Lt" w:hAnsi="Roboto Lt"/>
@@ -804,219 +632,7 @@
           <w:sz w:val="22"/>
           <w:szCs w:val="22"/>
         </w:rPr>
-        <w:t>WMC</w:t>
-      </w:r>
-      <w:proofErr w:type="spellEnd"/>
-      <w:r>
-        <w:rPr>
-          <w:rFonts w:ascii="Roboto Lt" w:hAnsi="Roboto Lt"/>
-          <w:b w:val="0"/>
-          <w:bCs w:val="0"/>
-          <w:sz w:val="22"/>
-          <w:szCs w:val="22"/>
-        </w:rPr>
-        <w:t>.</w:t>
-      </w:r>
-    </w:p>
-    <w:p>
-      <w:pPr>
-        <w:rPr>
-          <w:rFonts w:ascii="Roboto Lt" w:eastAsia="Times New Roman" w:hAnsi="Roboto Lt" w:cs="Times New Roman"/>
-          <w:lang w:eastAsia="pt-PT"/>
-        </w:rPr>
-      </w:pPr>
-      <w:r>
-        <w:rPr>
-          <w:rFonts w:ascii="Roboto Lt" w:hAnsi="Roboto Lt"/>
-        </w:rPr>
-        <w:br w:type="page"/>
-      </w:r>
-    </w:p>
-    <w:p>
-      <w:pPr>
-        <w:pStyle w:val="Ttulo3"/>
-        <w:shd w:val="clear" w:color="auto" w:fill="FFFFFF"/>
-        <w:ind w:left="360" w:firstLine="708"/>
-        <w:rPr>
-          <w:rFonts w:ascii="Roboto Lt" w:hAnsi="Roboto Lt"/>
-          <w:b w:val="0"/>
-          <w:bCs w:val="0"/>
-          <w:sz w:val="22"/>
-          <w:szCs w:val="22"/>
-        </w:rPr>
-      </w:pPr>
-      <w:r>
-        <w:rPr>
-          <w:rFonts w:ascii="Roboto Lt" w:hAnsi="Roboto Lt"/>
-          <w:b w:val="0"/>
-          <w:bCs w:val="0"/>
-          <w:sz w:val="22"/>
-          <w:szCs w:val="22"/>
-        </w:rPr>
-        <w:lastRenderedPageBreak/>
-        <w:t xml:space="preserve">Esta classe é responsável pela gestão das tarefas do </w:t>
-      </w:r>
-      <w:proofErr w:type="spellStart"/>
-      <w:r>
-        <w:rPr>
-          <w:rFonts w:ascii="Roboto Lt" w:hAnsi="Roboto Lt"/>
-          <w:b w:val="0"/>
-          <w:bCs w:val="0"/>
-          <w:sz w:val="22"/>
-          <w:szCs w:val="22"/>
-        </w:rPr>
-        <w:t>GanttProject</w:t>
-      </w:r>
-      <w:proofErr w:type="spellEnd"/>
-      <w:r>
-        <w:rPr>
-          <w:rFonts w:ascii="Roboto Lt" w:hAnsi="Roboto Lt"/>
-          <w:b w:val="0"/>
-          <w:bCs w:val="0"/>
-          <w:sz w:val="22"/>
-          <w:szCs w:val="22"/>
-        </w:rPr>
-        <w:t xml:space="preserve"> e, portanto, não só contém imensos métodos, mas, também, muitos destes métodos necessitam de fazer várias decisões</w:t>
-      </w:r>
-      <w:r>
-        <w:rPr>
-          <w:rFonts w:ascii="Roboto Lt" w:hAnsi="Roboto Lt"/>
-          <w:b w:val="0"/>
-          <w:bCs w:val="0"/>
-          <w:sz w:val="22"/>
-          <w:szCs w:val="22"/>
-        </w:rPr>
-        <w:t xml:space="preserve"> e têm um número significativo de linhas</w:t>
-      </w:r>
-      <w:r>
-        <w:rPr>
-          <w:rFonts w:ascii="Roboto Lt" w:hAnsi="Roboto Lt"/>
-          <w:b w:val="0"/>
-          <w:bCs w:val="0"/>
-          <w:sz w:val="22"/>
-          <w:szCs w:val="22"/>
-        </w:rPr>
-        <w:t xml:space="preserve">. Por exemplo, no </w:t>
-      </w:r>
-      <w:r>
-        <w:rPr>
-          <w:rFonts w:ascii="Roboto Lt" w:hAnsi="Roboto Lt"/>
-          <w:b w:val="0"/>
-          <w:bCs w:val="0"/>
-          <w:sz w:val="22"/>
-          <w:szCs w:val="22"/>
-        </w:rPr>
-        <w:t xml:space="preserve">método </w:t>
-      </w:r>
-      <w:proofErr w:type="spellStart"/>
-      <w:r>
-        <w:rPr>
-          <w:rFonts w:ascii="Roboto Lt" w:hAnsi="Roboto Lt"/>
-          <w:b w:val="0"/>
-          <w:bCs w:val="0"/>
-          <w:sz w:val="22"/>
-          <w:szCs w:val="22"/>
-        </w:rPr>
-        <w:t>createLength</w:t>
-      </w:r>
-      <w:proofErr w:type="spellEnd"/>
-      <w:r>
-        <w:rPr>
-          <w:rFonts w:ascii="Roboto Lt" w:hAnsi="Roboto Lt"/>
-          <w:b w:val="0"/>
-          <w:bCs w:val="0"/>
-          <w:sz w:val="22"/>
-          <w:szCs w:val="22"/>
-        </w:rPr>
-        <w:t xml:space="preserve">, que ocupa cerca de 94 linhas, toma várias decisões, nomeadamente do tipo for, </w:t>
-      </w:r>
-      <w:proofErr w:type="spellStart"/>
-      <w:r>
-        <w:rPr>
-          <w:rFonts w:ascii="Roboto Lt" w:hAnsi="Roboto Lt"/>
-          <w:b w:val="0"/>
-          <w:bCs w:val="0"/>
-          <w:sz w:val="22"/>
-          <w:szCs w:val="22"/>
-        </w:rPr>
-        <w:t>if</w:t>
-      </w:r>
-      <w:proofErr w:type="spellEnd"/>
-      <w:r>
-        <w:rPr>
-          <w:rFonts w:ascii="Roboto Lt" w:hAnsi="Roboto Lt"/>
-          <w:b w:val="0"/>
-          <w:bCs w:val="0"/>
-          <w:sz w:val="22"/>
-          <w:szCs w:val="22"/>
-        </w:rPr>
-        <w:t>/</w:t>
-      </w:r>
-      <w:proofErr w:type="spellStart"/>
-      <w:r>
-        <w:rPr>
-          <w:rFonts w:ascii="Roboto Lt" w:hAnsi="Roboto Lt"/>
-          <w:b w:val="0"/>
-          <w:bCs w:val="0"/>
-          <w:sz w:val="22"/>
-          <w:szCs w:val="22"/>
-        </w:rPr>
-        <w:t>elseIf</w:t>
-      </w:r>
-      <w:proofErr w:type="spellEnd"/>
-      <w:r>
-        <w:rPr>
-          <w:rFonts w:ascii="Roboto Lt" w:hAnsi="Roboto Lt"/>
-          <w:b w:val="0"/>
-          <w:bCs w:val="0"/>
-          <w:sz w:val="22"/>
-          <w:szCs w:val="22"/>
-        </w:rPr>
-        <w:t>/</w:t>
-      </w:r>
-      <w:proofErr w:type="spellStart"/>
-      <w:r>
-        <w:rPr>
-          <w:rFonts w:ascii="Roboto Lt" w:hAnsi="Roboto Lt"/>
-          <w:b w:val="0"/>
-          <w:bCs w:val="0"/>
-          <w:sz w:val="22"/>
-          <w:szCs w:val="22"/>
-        </w:rPr>
-        <w:t>else</w:t>
-      </w:r>
-      <w:proofErr w:type="spellEnd"/>
-      <w:r>
-        <w:rPr>
-          <w:rFonts w:ascii="Roboto Lt" w:hAnsi="Roboto Lt"/>
-          <w:b w:val="0"/>
-          <w:bCs w:val="0"/>
-          <w:sz w:val="22"/>
-          <w:szCs w:val="22"/>
-        </w:rPr>
-        <w:t xml:space="preserve"> e </w:t>
-      </w:r>
-      <w:proofErr w:type="spellStart"/>
-      <w:r>
-        <w:rPr>
-          <w:rFonts w:ascii="Roboto Lt" w:hAnsi="Roboto Lt"/>
-          <w:b w:val="0"/>
-          <w:bCs w:val="0"/>
-          <w:sz w:val="22"/>
-          <w:szCs w:val="22"/>
-        </w:rPr>
-        <w:t>switch</w:t>
-      </w:r>
-      <w:proofErr w:type="spellEnd"/>
-      <w:r>
-        <w:rPr>
-          <w:rFonts w:ascii="Roboto Lt" w:hAnsi="Roboto Lt"/>
-          <w:b w:val="0"/>
-          <w:bCs w:val="0"/>
-          <w:sz w:val="22"/>
-          <w:szCs w:val="22"/>
-        </w:rPr>
-        <w:t>/case.</w:t>
+        <w:t>método createLength, que ocupa cerca de 94 linhas, toma várias decisões, nomeadamente do tipo for, if/elseIf/else e switch/case.</w:t>
       </w:r>
     </w:p>
     <w:p>
@@ -1044,7 +660,6 @@
           <w:rFonts w:ascii="Roboto Lt" w:hAnsi="Roboto Lt"/>
         </w:rPr>
       </w:pPr>
-      <w:proofErr w:type="spellStart"/>
       <w:r>
         <w:rPr>
           <w:rFonts w:ascii="Roboto Lt" w:hAnsi="Roboto Lt"/>
@@ -1057,54 +672,11 @@
         </w:rPr>
         <w:t>avg</w:t>
       </w:r>
-      <w:proofErr w:type="spellEnd"/>
-      <w:r>
-        <w:rPr>
-          <w:rFonts w:ascii="Roboto Lt" w:hAnsi="Roboto Lt"/>
-        </w:rPr>
-        <w:t xml:space="preserve"> (</w:t>
-      </w:r>
-      <w:proofErr w:type="spellStart"/>
-      <w:r>
-        <w:rPr>
-          <w:rFonts w:ascii="Roboto Lt" w:hAnsi="Roboto Lt"/>
-        </w:rPr>
-        <w:t>Average</w:t>
-      </w:r>
-      <w:proofErr w:type="spellEnd"/>
-      <w:r>
-        <w:rPr>
-          <w:rFonts w:ascii="Roboto Lt" w:hAnsi="Roboto Lt"/>
-        </w:rPr>
-        <w:t xml:space="preserve"> </w:t>
-      </w:r>
-      <w:proofErr w:type="spellStart"/>
-      <w:r>
-        <w:rPr>
-          <w:rFonts w:ascii="Roboto Lt" w:hAnsi="Roboto Lt"/>
-        </w:rPr>
-        <w:t>operation</w:t>
-      </w:r>
-      <w:proofErr w:type="spellEnd"/>
-      <w:r>
-        <w:rPr>
-          <w:rFonts w:ascii="Roboto Lt" w:hAnsi="Roboto Lt"/>
-        </w:rPr>
-        <w:t xml:space="preserve"> </w:t>
-      </w:r>
-      <w:proofErr w:type="spellStart"/>
-      <w:r>
-        <w:rPr>
-          <w:rFonts w:ascii="Roboto Lt" w:hAnsi="Roboto Lt"/>
-        </w:rPr>
-        <w:t>complexity</w:t>
-      </w:r>
-      <w:proofErr w:type="spellEnd"/>
-      <w:r>
-        <w:rPr>
-          <w:rFonts w:ascii="Roboto Lt" w:hAnsi="Roboto Lt"/>
-        </w:rPr>
-        <w:t>)</w:t>
+      <w:r>
+        <w:rPr>
+          <w:rFonts w:ascii="Roboto Lt" w:hAnsi="Roboto Lt"/>
+        </w:rPr>
+        <w:t xml:space="preserve"> (Average operation complexity)</w:t>
       </w:r>
     </w:p>
     <w:p>
@@ -1231,7 +803,6 @@
         </w:rPr>
         <w:t xml:space="preserve">No nosso projeto, os valores de </w:t>
       </w:r>
-      <w:proofErr w:type="spellStart"/>
       <w:r>
         <w:rPr>
           <w:rFonts w:ascii="Roboto Lt" w:hAnsi="Roboto Lt"/>
@@ -1244,7 +815,6 @@
         </w:rPr>
         <w:t>avg</w:t>
       </w:r>
-      <w:proofErr w:type="spellEnd"/>
       <w:r>
         <w:rPr>
           <w:rFonts w:ascii="Roboto Lt" w:hAnsi="Roboto Lt"/>
@@ -1351,7 +921,6 @@
         </w:rPr>
         <w:t xml:space="preserve">Se observarmos, por exemplo, a classe relativa ao valor máximo de </w:t>
       </w:r>
-      <w:proofErr w:type="spellStart"/>
       <w:r>
         <w:rPr>
           <w:rFonts w:ascii="Roboto Lt" w:hAnsi="Roboto Lt"/>
@@ -1362,14 +931,7 @@
         <w:rPr>
           <w:rFonts w:ascii="Roboto Lt" w:hAnsi="Roboto Lt"/>
         </w:rPr>
-        <w:t>avg</w:t>
-      </w:r>
-      <w:proofErr w:type="spellEnd"/>
-      <w:r>
-        <w:rPr>
-          <w:rFonts w:ascii="Roboto Lt" w:hAnsi="Roboto Lt"/>
-        </w:rPr>
-        <w:t xml:space="preserve"> que, neste caso, é </w:t>
+        <w:t xml:space="preserve">avg que, neste caso, é </w:t>
       </w:r>
       <w:r>
         <w:rPr>
@@ -1393,63 +955,7 @@
         <w:rPr>
           <w:rFonts w:ascii="Roboto Lt" w:hAnsi="Roboto Lt"/>
         </w:rPr>
-        <w:t xml:space="preserve">Esta classe, tem um método chamado </w:t>
-      </w:r>
-      <w:proofErr w:type="spellStart"/>
-      <w:r>
-        <w:rPr>
-          <w:rFonts w:ascii="Roboto Lt" w:hAnsi="Roboto Lt"/>
-        </w:rPr>
-        <w:t>startElement</w:t>
-      </w:r>
-      <w:proofErr w:type="spellEnd"/>
-      <w:r>
-        <w:rPr>
-          <w:rFonts w:ascii="Roboto Lt" w:hAnsi="Roboto Lt"/>
-        </w:rPr>
-        <w:t>, que tem uma complexidade elevada, tendo em conta que ocupa cerca de 210 linhas onde são feitas várias decisões (</w:t>
-      </w:r>
-      <w:proofErr w:type="spellStart"/>
-      <w:r>
-        <w:rPr>
-          <w:rFonts w:ascii="Roboto Lt" w:hAnsi="Roboto Lt"/>
-        </w:rPr>
-        <w:t>if</w:t>
-      </w:r>
-      <w:proofErr w:type="spellEnd"/>
-      <w:r>
-        <w:rPr>
-          <w:rFonts w:ascii="Roboto Lt" w:hAnsi="Roboto Lt"/>
-        </w:rPr>
-        <w:t>/</w:t>
-      </w:r>
-      <w:proofErr w:type="spellStart"/>
-      <w:r>
-        <w:rPr>
-          <w:rFonts w:ascii="Roboto Lt" w:hAnsi="Roboto Lt"/>
-        </w:rPr>
-        <w:t>else</w:t>
-      </w:r>
-      <w:proofErr w:type="spellEnd"/>
-      <w:r>
-        <w:rPr>
-          <w:rFonts w:ascii="Roboto Lt" w:hAnsi="Roboto Lt"/>
-        </w:rPr>
-        <w:t xml:space="preserve">, </w:t>
-      </w:r>
-      <w:proofErr w:type="spellStart"/>
-      <w:r>
-        <w:rPr>
-          <w:rFonts w:ascii="Roboto Lt" w:hAnsi="Roboto Lt"/>
-        </w:rPr>
-        <w:t>switch</w:t>
-      </w:r>
-      <w:proofErr w:type="spellEnd"/>
-      <w:r>
-        <w:rPr>
-          <w:rFonts w:ascii="Roboto Lt" w:hAnsi="Roboto Lt"/>
-        </w:rPr>
-        <w:t>/case).</w:t>
+        <w:t>Esta classe, tem um método chamado startElement, que tem uma complexidade elevada, tendo em conta que ocupa cerca de 210 linhas onde são feitas várias decisões (if/else, switch/case).</w:t>
       </w:r>
     </w:p>
     <w:p>
@@ -1476,7 +982,6 @@
           <w:rFonts w:ascii="Roboto Lt" w:hAnsi="Roboto Lt"/>
         </w:rPr>
       </w:pPr>
-      <w:proofErr w:type="spellStart"/>
       <w:r>
         <w:rPr>
           <w:rFonts w:ascii="Roboto Lt" w:hAnsi="Roboto Lt"/>
@@ -1484,54 +989,11 @@
         <w:lastRenderedPageBreak/>
         <w:t>OCmax</w:t>
       </w:r>
-      <w:proofErr w:type="spellEnd"/>
-      <w:r>
-        <w:rPr>
-          <w:rFonts w:ascii="Roboto Lt" w:hAnsi="Roboto Lt"/>
-        </w:rPr>
-        <w:t xml:space="preserve"> (</w:t>
-      </w:r>
-      <w:proofErr w:type="spellStart"/>
-      <w:r>
-        <w:rPr>
-          <w:rFonts w:ascii="Roboto Lt" w:hAnsi="Roboto Lt"/>
-        </w:rPr>
-        <w:t>Average</w:t>
-      </w:r>
-      <w:proofErr w:type="spellEnd"/>
-      <w:r>
-        <w:rPr>
-          <w:rFonts w:ascii="Roboto Lt" w:hAnsi="Roboto Lt"/>
-        </w:rPr>
-        <w:t xml:space="preserve"> </w:t>
-      </w:r>
-      <w:proofErr w:type="spellStart"/>
-      <w:r>
-        <w:rPr>
-          <w:rFonts w:ascii="Roboto Lt" w:hAnsi="Roboto Lt"/>
-        </w:rPr>
-        <w:t>operation</w:t>
-      </w:r>
-      <w:proofErr w:type="spellEnd"/>
-      <w:r>
-        <w:rPr>
-          <w:rFonts w:ascii="Roboto Lt" w:hAnsi="Roboto Lt"/>
-        </w:rPr>
-        <w:t xml:space="preserve"> </w:t>
-      </w:r>
-      <w:proofErr w:type="spellStart"/>
-      <w:r>
-        <w:rPr>
-          <w:rFonts w:ascii="Roboto Lt" w:hAnsi="Roboto Lt"/>
-        </w:rPr>
-        <w:t>complexity</w:t>
-      </w:r>
-      <w:proofErr w:type="spellEnd"/>
-      <w:r>
-        <w:rPr>
-          <w:rFonts w:ascii="Roboto Lt" w:hAnsi="Roboto Lt"/>
-        </w:rPr>
-        <w:t>)</w:t>
+      <w:r>
+        <w:rPr>
+          <w:rFonts w:ascii="Roboto Lt" w:hAnsi="Roboto Lt"/>
+        </w:rPr>
+        <w:t xml:space="preserve"> (Average operation complexity)</w:t>
       </w:r>
     </w:p>
     <w:p>
@@ -1633,14 +1095,12 @@
         </w:rPr>
         <w:t xml:space="preserve">No nosso projeto, os valores de </w:t>
       </w:r>
-      <w:proofErr w:type="spellStart"/>
       <w:r>
         <w:rPr>
           <w:rFonts w:ascii="Roboto Lt" w:hAnsi="Roboto Lt"/>
         </w:rPr>
         <w:t>OCmax</w:t>
       </w:r>
-      <w:proofErr w:type="spellEnd"/>
       <w:r>
         <w:rPr>
           <w:rFonts w:ascii="Roboto Lt" w:hAnsi="Roboto Lt"/>
@@ -1703,35 +1163,7 @@
         <w:rPr>
           <w:rFonts w:ascii="Roboto Lt" w:hAnsi="Roboto Lt"/>
         </w:rPr>
-        <w:t xml:space="preserve">O valor máximo de </w:t>
-      </w:r>
-      <w:proofErr w:type="spellStart"/>
-      <w:r>
-        <w:rPr>
-          <w:rFonts w:ascii="Roboto Lt" w:hAnsi="Roboto Lt"/>
-        </w:rPr>
-        <w:t>OCmax</w:t>
-      </w:r>
-      <w:proofErr w:type="spellEnd"/>
-      <w:r>
-        <w:rPr>
-          <w:rFonts w:ascii="Roboto Lt" w:hAnsi="Roboto Lt"/>
-        </w:rPr>
-        <w:t xml:space="preserve"> é relativo à mesma classe associada ao valor máximo de </w:t>
-      </w:r>
-      <w:proofErr w:type="spellStart"/>
-      <w:r>
-        <w:rPr>
-          <w:rFonts w:ascii="Roboto Lt" w:hAnsi="Roboto Lt"/>
-        </w:rPr>
-        <w:t>COavg</w:t>
-      </w:r>
-      <w:proofErr w:type="spellEnd"/>
-      <w:r>
-        <w:rPr>
-          <w:rFonts w:ascii="Roboto Lt" w:hAnsi="Roboto Lt"/>
-        </w:rPr>
-        <w:t xml:space="preserve"> e razão pela qual este é </w:t>
+        <w:t xml:space="preserve">O valor máximo de OCmax é relativo à mesma classe associada ao valor máximo de COavg e razão pela qual este é </w:t>
       </w:r>
       <w:r>
         <w:rPr>
@@ -1765,14 +1197,12 @@
         </w:rPr>
         <w:t xml:space="preserve"> </w:t>
       </w:r>
-      <w:proofErr w:type="spellStart"/>
       <w:r>
         <w:rPr>
           <w:rFonts w:ascii="Roboto Lt" w:hAnsi="Roboto Lt"/>
         </w:rPr>
         <w:t>biz.ganttproject.impex.csv.GanttCSVExport</w:t>
       </w:r>
-      <w:proofErr w:type="spellEnd"/>
       <w:r>
         <w:rPr>
           <w:rFonts w:ascii="Roboto Lt" w:hAnsi="Roboto Lt"/>
@@ -1783,21 +1213,7 @@
         <w:rPr>
           <w:rFonts w:ascii="Roboto Lt" w:hAnsi="Roboto Lt"/>
         </w:rPr>
-        <w:t xml:space="preserve"> (segundo maior valor para </w:t>
-      </w:r>
-      <w:proofErr w:type="spellStart"/>
-      <w:r>
-        <w:rPr>
-          <w:rFonts w:ascii="Roboto Lt" w:hAnsi="Roboto Lt"/>
-        </w:rPr>
-        <w:t>OCmax</w:t>
-      </w:r>
-      <w:proofErr w:type="spellEnd"/>
-      <w:r>
-        <w:rPr>
-          <w:rFonts w:ascii="Roboto Lt" w:hAnsi="Roboto Lt"/>
-        </w:rPr>
-        <w:t>), podemos verificar algo semelhante, métodos longos que contêm várias decisões.</w:t>
+        <w:t xml:space="preserve"> (segundo maior valor para OCmax), podemos verificar algo semelhante, métodos longos que contêm várias decisões.</w:t>
       </w:r>
     </w:p>
     <w:p>
@@ -1832,97 +1248,13 @@
         <w:rPr>
           <w:rFonts w:ascii="Roboto Lt" w:hAnsi="Roboto Lt"/>
         </w:rPr>
-        <w:t xml:space="preserve">Podemos verificar que, em geral, o </w:t>
-      </w:r>
-      <w:proofErr w:type="spellStart"/>
-      <w:r>
-        <w:rPr>
-          <w:rFonts w:ascii="Roboto Lt" w:hAnsi="Roboto Lt"/>
-        </w:rPr>
-        <w:t>GanttProject</w:t>
-      </w:r>
-      <w:proofErr w:type="spellEnd"/>
-      <w:r>
-        <w:rPr>
-          <w:rFonts w:ascii="Roboto Lt" w:hAnsi="Roboto Lt"/>
-        </w:rPr>
-        <w:t xml:space="preserve"> tem complexidades baixas, exceto em certas situações onde há dispersões</w:t>
-      </w:r>
-      <w:r>
-        <w:rPr>
-          <w:rFonts w:ascii="Roboto Lt" w:hAnsi="Roboto Lt"/>
-        </w:rPr>
-        <w:t xml:space="preserve">, estas podem estar associadas a </w:t>
-      </w:r>
-      <w:proofErr w:type="spellStart"/>
-      <w:r>
-        <w:rPr>
-          <w:rFonts w:ascii="Roboto Lt" w:hAnsi="Roboto Lt"/>
-        </w:rPr>
-        <w:t>code</w:t>
-      </w:r>
-      <w:proofErr w:type="spellEnd"/>
-      <w:r>
-        <w:rPr>
-          <w:rFonts w:ascii="Roboto Lt" w:hAnsi="Roboto Lt"/>
-        </w:rPr>
-        <w:t xml:space="preserve"> </w:t>
-      </w:r>
-      <w:proofErr w:type="spellStart"/>
-      <w:r>
-        <w:rPr>
-          <w:rFonts w:ascii="Roboto Lt" w:hAnsi="Roboto Lt"/>
-        </w:rPr>
-        <w:t>smells</w:t>
-      </w:r>
-      <w:proofErr w:type="spellEnd"/>
-      <w:r>
-        <w:rPr>
-          <w:rFonts w:ascii="Roboto Lt" w:hAnsi="Roboto Lt"/>
-        </w:rPr>
-        <w:t xml:space="preserve"> como Long </w:t>
-      </w:r>
-      <w:proofErr w:type="spellStart"/>
-      <w:r>
-        <w:rPr>
-          <w:rFonts w:ascii="Roboto Lt" w:hAnsi="Roboto Lt"/>
-        </w:rPr>
-        <w:t>Method</w:t>
-      </w:r>
-      <w:proofErr w:type="spellEnd"/>
-      <w:r>
-        <w:rPr>
-          <w:rFonts w:ascii="Roboto Lt" w:hAnsi="Roboto Lt"/>
-        </w:rPr>
-        <w:t xml:space="preserve"> e </w:t>
-      </w:r>
-      <w:proofErr w:type="spellStart"/>
-      <w:r>
-        <w:rPr>
-          <w:rFonts w:ascii="Roboto Lt" w:hAnsi="Roboto Lt"/>
-        </w:rPr>
-        <w:t>Large</w:t>
-      </w:r>
-      <w:proofErr w:type="spellEnd"/>
-      <w:r>
-        <w:rPr>
-          <w:rFonts w:ascii="Roboto Lt" w:hAnsi="Roboto Lt"/>
-        </w:rPr>
-        <w:t xml:space="preserve"> </w:t>
-      </w:r>
-      <w:proofErr w:type="spellStart"/>
-      <w:r>
-        <w:rPr>
-          <w:rFonts w:ascii="Roboto Lt" w:hAnsi="Roboto Lt"/>
-        </w:rPr>
-        <w:t>Class</w:t>
-      </w:r>
-      <w:proofErr w:type="spellEnd"/>
-      <w:r>
-        <w:rPr>
-          <w:rFonts w:ascii="Roboto Lt" w:hAnsi="Roboto Lt"/>
-        </w:rPr>
-        <w:t>.</w:t>
+        <w:t>Podemos verificar que, em geral, o GanttProject tem complexidades baixas, exceto em certas situações onde há dispersões</w:t>
+      </w:r>
+      <w:r>
+        <w:rPr>
+          <w:rFonts w:ascii="Roboto Lt" w:hAnsi="Roboto Lt"/>
+        </w:rPr>
+        <w:t>, estas podem estar associadas a code smells como Long Method e Large Class.</w:t>
       </w:r>
     </w:p>
     <w:p>

</xml_diff>